<commit_message>
Rapport en Docs et PDF de la 2éme Itération (modifier)
</commit_message>
<xml_diff>
--- a/Docs/Rapport/Rapport.docx
+++ b/Docs/Rapport/Rapport.docx
@@ -15,6 +15,7 @@
           <w:szCs w:val="28"/>
         </w:rPr>
       </w:pPr>
+      <w:bookmarkStart w:id="0" w:name="_GoBack"/>
       <w:r>
         <w:rPr>
           <w:rFonts w:ascii="Times New Roman" w:hAnsi="Times New Roman" w:cs="Times New Roman"/>
@@ -24,7 +25,7 @@
           <w:lang w:eastAsia="fr-FR"/>
         </w:rPr>
         <w:drawing>
-          <wp:anchor distT="0" distB="0" distL="114300" distR="114300" simplePos="0" relativeHeight="251688960" behindDoc="1" locked="0" layoutInCell="1" allowOverlap="1" wp14:anchorId="6ED28D09" wp14:editId="1E797A7F">
+          <wp:anchor distT="0" distB="0" distL="114300" distR="114300" simplePos="0" relativeHeight="251688960" behindDoc="1" locked="0" layoutInCell="1" allowOverlap="1" wp14:anchorId="7830CF55" wp14:editId="038EDDA7">
             <wp:simplePos x="0" y="0"/>
             <wp:positionH relativeFrom="column">
               <wp:posOffset>-714375</wp:posOffset>
@@ -86,6 +87,7 @@
           </wp:anchor>
         </w:drawing>
       </w:r>
+      <w:bookmarkEnd w:id="0"/>
     </w:p>
     <w:p>
       <w:pPr>
@@ -860,15 +862,99 @@
           <w:b/>
           <w:bCs/>
           <w:color w:val="622322"/>
-          <w:sz w:val="52"/>
-          <w:szCs w:val="52"/>
+          <w:sz w:val="40"/>
+          <w:szCs w:val="40"/>
           <w:lang w:val="en-US"/>
         </w:rPr>
       </w:pPr>
-    </w:p>
-    <w:p>
-      <w:pPr>
+      <w:proofErr w:type="spellStart"/>
+      <w:r>
+        <w:rPr>
+          <w:rFonts w:ascii="Cambria" w:hAnsi="Cambria" w:cs="Cambria"/>
+          <w:b/>
+          <w:bCs/>
+          <w:color w:val="622322"/>
+          <w:sz w:val="40"/>
+          <w:szCs w:val="40"/>
+          <w:lang w:val="en-US"/>
+        </w:rPr>
+        <w:t>Réalisé</w:t>
+      </w:r>
+      <w:proofErr w:type="spellEnd"/>
+      <w:r>
+        <w:rPr>
+          <w:rFonts w:ascii="Cambria" w:hAnsi="Cambria" w:cs="Cambria"/>
+          <w:b/>
+          <w:bCs/>
+          <w:color w:val="622322"/>
+          <w:sz w:val="40"/>
+          <w:szCs w:val="40"/>
+          <w:lang w:val="en-US"/>
+        </w:rPr>
+        <w:t xml:space="preserve"> </w:t>
+      </w:r>
+      <w:proofErr w:type="gramStart"/>
+      <w:r>
+        <w:rPr>
+          <w:rFonts w:ascii="Cambria" w:hAnsi="Cambria" w:cs="Cambria"/>
+          <w:b/>
+          <w:bCs/>
+          <w:color w:val="622322"/>
+          <w:sz w:val="40"/>
+          <w:szCs w:val="40"/>
+          <w:lang w:val="en-US"/>
+        </w:rPr>
+        <w:t>par</w:t>
+      </w:r>
+      <w:r>
+        <w:rPr>
+          <w:rFonts w:ascii="Cambria" w:hAnsi="Cambria" w:cs="Cambria"/>
+          <w:b/>
+          <w:bCs/>
+          <w:color w:val="622322"/>
+          <w:sz w:val="40"/>
+          <w:szCs w:val="40"/>
+          <w:lang w:val="en-US"/>
+        </w:rPr>
+        <w:t xml:space="preserve"> </w:t>
+      </w:r>
+      <w:r>
+        <w:rPr>
+          <w:rFonts w:ascii="Cambria" w:hAnsi="Cambria" w:cs="Cambria"/>
+          <w:b/>
+          <w:bCs/>
+          <w:color w:val="622322"/>
+          <w:sz w:val="40"/>
+          <w:szCs w:val="40"/>
+          <w:lang w:val="en-US"/>
+        </w:rPr>
+        <w:t>:</w:t>
+      </w:r>
+      <w:proofErr w:type="gramEnd"/>
+      <w:r>
+        <w:rPr>
+          <w:rFonts w:ascii="Cambria" w:hAnsi="Cambria" w:cs="Cambria"/>
+          <w:b/>
+          <w:bCs/>
+          <w:color w:val="622322"/>
+          <w:sz w:val="40"/>
+          <w:szCs w:val="40"/>
+          <w:lang w:val="en-US"/>
+        </w:rPr>
+        <w:t xml:space="preserve"> </w:t>
+      </w:r>
+    </w:p>
+    <w:p>
+      <w:pPr>
+        <w:pStyle w:val="Paragraphedeliste"/>
         <w:widowControl w:val="0"/>
+        <w:numPr>
+          <w:ilvl w:val="0"/>
+          <w:numId w:val="40"/>
+        </w:numPr>
+        <w:tabs>
+          <w:tab w:val="left" w:pos="2070"/>
+        </w:tabs>
         <w:autoSpaceDE w:val="0"/>
         <w:autoSpaceDN w:val="0"/>
         <w:adjustRightInd w:val="0"/>
@@ -878,15 +964,35 @@
           <w:b/>
           <w:bCs/>
           <w:color w:val="622322"/>
-          <w:sz w:val="52"/>
-          <w:szCs w:val="52"/>
+          <w:sz w:val="36"/>
+          <w:szCs w:val="36"/>
           <w:lang w:val="en-US"/>
         </w:rPr>
       </w:pPr>
-    </w:p>
-    <w:p>
-      <w:pPr>
+      <w:r>
+        <w:rPr>
+          <w:rFonts w:ascii="Cambria" w:hAnsi="Cambria" w:cs="Cambria"/>
+          <w:b/>
+          <w:bCs/>
+          <w:color w:val="622322"/>
+          <w:sz w:val="36"/>
+          <w:szCs w:val="36"/>
+          <w:lang w:val="en-US"/>
+        </w:rPr>
+        <w:t>THOMAS SALMON</w:t>
+      </w:r>
+    </w:p>
+    <w:p>
+      <w:pPr>
+        <w:pStyle w:val="Paragraphedeliste"/>
         <w:widowControl w:val="0"/>
+        <w:numPr>
+          <w:ilvl w:val="0"/>
+          <w:numId w:val="40"/>
+        </w:numPr>
+        <w:tabs>
+          <w:tab w:val="left" w:pos="2070"/>
+        </w:tabs>
         <w:autoSpaceDE w:val="0"/>
         <w:autoSpaceDN w:val="0"/>
         <w:adjustRightInd w:val="0"/>
@@ -896,11 +1002,187 @@
           <w:b/>
           <w:bCs/>
           <w:color w:val="622322"/>
-          <w:sz w:val="52"/>
-          <w:szCs w:val="52"/>
+          <w:sz w:val="36"/>
+          <w:szCs w:val="36"/>
           <w:lang w:val="en-US"/>
         </w:rPr>
       </w:pPr>
+      <w:r>
+        <w:rPr>
+          <w:rFonts w:ascii="Cambria" w:hAnsi="Cambria" w:cs="Cambria"/>
+          <w:b/>
+          <w:bCs/>
+          <w:color w:val="622322"/>
+          <w:sz w:val="36"/>
+          <w:szCs w:val="36"/>
+          <w:lang w:val="en-US"/>
+        </w:rPr>
+        <w:t>VLADISLAV FITZ</w:t>
+      </w:r>
+    </w:p>
+    <w:p>
+      <w:pPr>
+        <w:pStyle w:val="Paragraphedeliste"/>
+        <w:widowControl w:val="0"/>
+        <w:numPr>
+          <w:ilvl w:val="0"/>
+          <w:numId w:val="40"/>
+        </w:numPr>
+        <w:tabs>
+          <w:tab w:val="left" w:pos="2070"/>
+        </w:tabs>
+        <w:autoSpaceDE w:val="0"/>
+        <w:autoSpaceDN w:val="0"/>
+        <w:adjustRightInd w:val="0"/>
+        <w:spacing w:after="0" w:line="240" w:lineRule="auto"/>
+        <w:rPr>
+          <w:rFonts w:ascii="Cambria" w:hAnsi="Cambria" w:cs="Cambria"/>
+          <w:b/>
+          <w:bCs/>
+          <w:color w:val="622322"/>
+          <w:sz w:val="36"/>
+          <w:szCs w:val="36"/>
+          <w:lang w:val="en-US"/>
+        </w:rPr>
+      </w:pPr>
+      <w:r>
+        <w:rPr>
+          <w:rFonts w:ascii="Cambria" w:hAnsi="Cambria" w:cs="Cambria"/>
+          <w:b/>
+          <w:bCs/>
+          <w:color w:val="622322"/>
+          <w:sz w:val="36"/>
+          <w:szCs w:val="36"/>
+          <w:lang w:val="en-US"/>
+        </w:rPr>
+        <w:t>GUEMOURI AIMAN</w:t>
+      </w:r>
+    </w:p>
+    <w:p>
+      <w:pPr>
+        <w:pStyle w:val="Paragraphedeliste"/>
+        <w:widowControl w:val="0"/>
+        <w:numPr>
+          <w:ilvl w:val="0"/>
+          <w:numId w:val="40"/>
+        </w:numPr>
+        <w:tabs>
+          <w:tab w:val="left" w:pos="2070"/>
+        </w:tabs>
+        <w:autoSpaceDE w:val="0"/>
+        <w:autoSpaceDN w:val="0"/>
+        <w:adjustRightInd w:val="0"/>
+        <w:spacing w:after="0" w:line="240" w:lineRule="auto"/>
+        <w:rPr>
+          <w:rFonts w:ascii="Cambria" w:hAnsi="Cambria" w:cs="Cambria"/>
+          <w:b/>
+          <w:bCs/>
+          <w:color w:val="622322"/>
+          <w:sz w:val="36"/>
+          <w:szCs w:val="36"/>
+          <w:lang w:val="en-US"/>
+        </w:rPr>
+      </w:pPr>
+      <w:r>
+        <w:rPr>
+          <w:rFonts w:ascii="Cambria" w:hAnsi="Cambria" w:cs="Cambria"/>
+          <w:b/>
+          <w:bCs/>
+          <w:color w:val="622322"/>
+          <w:sz w:val="36"/>
+          <w:szCs w:val="36"/>
+          <w:lang w:val="en-US"/>
+        </w:rPr>
+        <w:t>NGU</w:t>
+      </w:r>
+      <w:r>
+        <w:rPr>
+          <w:rFonts w:ascii="Cambria" w:hAnsi="Cambria" w:cs="Cambria"/>
+          <w:b/>
+          <w:bCs/>
+          <w:color w:val="622322"/>
+          <w:sz w:val="36"/>
+          <w:szCs w:val="36"/>
+          <w:lang w:val="en-US"/>
+        </w:rPr>
+        <w:t>YEN NGA</w:t>
+      </w:r>
+    </w:p>
+    <w:p>
+      <w:pPr>
+        <w:pStyle w:val="Paragraphedeliste"/>
+        <w:widowControl w:val="0"/>
+        <w:numPr>
+          <w:ilvl w:val="0"/>
+          <w:numId w:val="40"/>
+        </w:numPr>
+        <w:tabs>
+          <w:tab w:val="left" w:pos="2070"/>
+        </w:tabs>
+        <w:autoSpaceDE w:val="0"/>
+        <w:autoSpaceDN w:val="0"/>
+        <w:adjustRightInd w:val="0"/>
+        <w:spacing w:after="0" w:line="240" w:lineRule="auto"/>
+        <w:rPr>
+          <w:rFonts w:ascii="Cambria" w:hAnsi="Cambria" w:cs="Cambria"/>
+          <w:b/>
+          <w:bCs/>
+          <w:color w:val="622322"/>
+          <w:sz w:val="36"/>
+          <w:szCs w:val="36"/>
+          <w:lang w:val="en-US"/>
+        </w:rPr>
+      </w:pPr>
+      <w:r>
+        <w:rPr>
+          <w:rFonts w:ascii="Cambria" w:hAnsi="Cambria" w:cs="Cambria"/>
+          <w:b/>
+          <w:bCs/>
+          <w:color w:val="622322"/>
+          <w:sz w:val="36"/>
+          <w:szCs w:val="36"/>
+          <w:lang w:val="en-US"/>
+        </w:rPr>
+        <w:t>JOSIAN CHEVALIER</w:t>
+      </w:r>
+    </w:p>
+    <w:p>
+      <w:pPr>
+        <w:pStyle w:val="Paragraphedeliste"/>
+        <w:widowControl w:val="0"/>
+        <w:numPr>
+          <w:ilvl w:val="0"/>
+          <w:numId w:val="40"/>
+        </w:numPr>
+        <w:tabs>
+          <w:tab w:val="left" w:pos="2070"/>
+        </w:tabs>
+        <w:autoSpaceDE w:val="0"/>
+        <w:autoSpaceDN w:val="0"/>
+        <w:adjustRightInd w:val="0"/>
+        <w:spacing w:after="0" w:line="240" w:lineRule="auto"/>
+        <w:rPr>
+          <w:rFonts w:ascii="Cambria" w:hAnsi="Cambria" w:cs="Cambria"/>
+          <w:b/>
+          <w:bCs/>
+          <w:color w:val="622322"/>
+          <w:sz w:val="36"/>
+          <w:szCs w:val="36"/>
+          <w:lang w:val="en-US"/>
+        </w:rPr>
+      </w:pPr>
+      <w:r>
+        <w:rPr>
+          <w:rFonts w:ascii="Cambria" w:hAnsi="Cambria" w:cs="Cambria"/>
+          <w:b/>
+          <w:bCs/>
+          <w:color w:val="622322"/>
+          <w:sz w:val="36"/>
+          <w:szCs w:val="36"/>
+          <w:lang w:val="en-US"/>
+        </w:rPr>
+        <w:t>YASSMINE HAMDANE</w:t>
+      </w:r>
     </w:p>
     <w:p>
       <w:pPr>
@@ -1012,7 +1294,6 @@
           <w:szCs w:val="36"/>
           <w:lang w:val="en-US"/>
         </w:rPr>
-        <w:lastRenderedPageBreak/>
         <w:t>Introduction </w:t>
       </w:r>
     </w:p>
@@ -1083,7 +1364,23 @@
           <w:sz w:val="26"/>
           <w:szCs w:val="26"/>
         </w:rPr>
-        <w:t xml:space="preserve"> itération.</w:t>
+        <w:t xml:space="preserve"> </w:t>
+      </w:r>
+      <w:r>
+        <w:rPr>
+          <w:rFonts w:ascii="Times New Roman" w:hAnsi="Times New Roman" w:cs="Times New Roman"/>
+          <w:sz w:val="26"/>
+          <w:szCs w:val="26"/>
+        </w:rPr>
+        <w:t xml:space="preserve"> et la 2éme </w:t>
+      </w:r>
+      <w:r>
+        <w:rPr>
+          <w:rFonts w:ascii="Times New Roman" w:hAnsi="Times New Roman" w:cs="Times New Roman"/>
+          <w:sz w:val="26"/>
+          <w:szCs w:val="26"/>
+        </w:rPr>
+        <w:t>itération.</w:t>
       </w:r>
       <w:r>
         <w:rPr>
@@ -2114,6 +2411,7 @@
           <w:sz w:val="26"/>
           <w:szCs w:val="26"/>
         </w:rPr>
+        <w:lastRenderedPageBreak/>
         <w:t xml:space="preserve">La perception des élèves ayant des difficultés scolaires est très particulière : </w:t>
       </w:r>
       <w:proofErr w:type="gramStart"/>
@@ -2140,16 +2438,7 @@
           <w:sz w:val="26"/>
           <w:szCs w:val="26"/>
         </w:rPr>
-        <w:t xml:space="preserve"> vision du monde qui les entoure est altérée de différentes manières (marginalisation durant le cours, manque d’encouragement, punition, </w:t>
-      </w:r>
-      <w:r>
-        <w:rPr>
-          <w:rFonts w:asciiTheme="majorBidi" w:hAnsiTheme="majorBidi" w:cstheme="majorBidi"/>
-          <w:sz w:val="26"/>
-          <w:szCs w:val="26"/>
-        </w:rPr>
-        <w:lastRenderedPageBreak/>
-        <w:t xml:space="preserve">etc.). C’est pourquoi il est primordial et difficile de s’adapter à cet environnement pour leur permettre de recevoir une éducation scolaire de qualité, mais aussi de pouvoir se divertir avec les nouvelles technologies, de plus en plus présente dans le monde d’aujourd’hui. Notre objectif est donc de permettre l’accès de ces personnes aux technologies qui font partie de notre quotidien tout en leur proposant une expérience utilisateur optimale tant au niveau de l’éducation qu’au niveau ludique. </w:t>
+        <w:t xml:space="preserve"> vision du monde qui les entoure est altérée de différentes manières (marginalisation durant le cours, manque d’encouragement, punition, etc.). C’est pourquoi il est primordial et difficile de s’adapter à cet environnement pour leur permettre de recevoir une éducation scolaire de qualité, mais aussi de pouvoir se divertir avec les nouvelles technologies, de plus en plus présente dans le monde d’aujourd’hui. Notre objectif est donc de permettre l’accès de ces personnes aux technologies qui font partie de notre quotidien tout en leur proposant une expérience utilisateur optimale tant au niveau de l’éducation qu’au niveau ludique. </w:t>
       </w:r>
     </w:p>
     <w:p>
@@ -2265,16 +2554,8 @@
           <w:sz w:val="26"/>
           <w:szCs w:val="26"/>
         </w:rPr>
-        <w:t xml:space="preserve">Le résultat final devant aboutir à un tout cohérent entre une interface de jeu adaptée aux différentes formes de déficiences visuelles (excepté pour la partie administration qui n’est pas censée être consultée par les utilisateurs). Ce </w:t>
-      </w:r>
-      <w:r>
-        <w:rPr>
-          <w:rFonts w:asciiTheme="majorBidi" w:hAnsiTheme="majorBidi" w:cstheme="majorBidi"/>
-          <w:sz w:val="26"/>
-          <w:szCs w:val="26"/>
-        </w:rPr>
         <w:lastRenderedPageBreak/>
-        <w:t>point contraint nos choix de mise en œuvre et vise à rendre l’expérience utilisateur la plus optimale possible.</w:t>
+        <w:t>Le résultat final devant aboutir à un tout cohérent entre une interface de jeu adaptée aux différentes formes de déficiences visuelles (excepté pour la partie administration qui n’est pas censée être consultée par les utilisateurs). Ce point contraint nos choix de mise en œuvre et vise à rendre l’expérience utilisateur la plus optimale possible.</w:t>
       </w:r>
     </w:p>
     <w:p>
@@ -2757,6 +3038,7 @@
           <w:szCs w:val="26"/>
           <w:lang w:eastAsia="en-US"/>
         </w:rPr>
+        <w:lastRenderedPageBreak/>
         <w:tab/>
       </w:r>
       <w:r>
@@ -2816,7 +3098,6 @@
           <w:szCs w:val="26"/>
           <w:lang w:eastAsia="en-US"/>
         </w:rPr>
-        <w:lastRenderedPageBreak/>
         <w:t>d'un diagnostic permettant d'identifier les facteurs susceptible de faciliter ou de perturber le projet (exemple : attitude de méfiance envers l'informatique «les ordinateurs ça ne marche jamais»)</w:t>
       </w:r>
     </w:p>
@@ -3177,15 +3458,14 @@
           <w:rFonts w:asciiTheme="minorHAnsi" w:hAnsiTheme="minorHAnsi" w:cstheme="minorHAnsi"/>
         </w:rPr>
       </w:pPr>
-      <w:bookmarkStart w:id="0" w:name="_Toc228768554"/>
+      <w:bookmarkStart w:id="1" w:name="_Toc228768554"/>
       <w:r>
         <w:rPr>
           <w:rFonts w:asciiTheme="minorHAnsi" w:hAnsiTheme="minorHAnsi" w:cstheme="minorHAnsi"/>
         </w:rPr>
-        <w:lastRenderedPageBreak/>
         <w:t>Objectif</w:t>
       </w:r>
-      <w:bookmarkEnd w:id="0"/>
+      <w:bookmarkEnd w:id="1"/>
       <w:r>
         <w:rPr>
           <w:rFonts w:asciiTheme="minorHAnsi" w:hAnsiTheme="minorHAnsi" w:cstheme="minorHAnsi"/>
@@ -3657,6 +3937,7 @@
           <w:sz w:val="24"/>
           <w:szCs w:val="24"/>
         </w:rPr>
+        <w:lastRenderedPageBreak/>
         <w:t xml:space="preserve">Charger une partie. Le chargement d’une partie se fera par transparence lorsque l’utilisateur sélectionnera son profil. </w:t>
       </w:r>
     </w:p>
@@ -3862,7 +4143,7 @@
           <w:szCs w:val="36"/>
         </w:rPr>
       </w:pPr>
-      <w:bookmarkStart w:id="1" w:name="_Toc228768555"/>
+      <w:bookmarkStart w:id="2" w:name="_Toc228768555"/>
       <w:r>
         <w:rPr>
           <w:rFonts w:asciiTheme="minorHAnsi" w:hAnsiTheme="minorHAnsi" w:cstheme="minorHAnsi"/>
@@ -3875,7 +4156,7 @@
         </w:rPr>
         <w:t>bjectif Principal</w:t>
       </w:r>
-      <w:bookmarkEnd w:id="1"/>
+      <w:bookmarkEnd w:id="2"/>
     </w:p>
     <w:p>
       <w:pPr>
@@ -4051,6 +4332,7 @@
           <w:sz w:val="24"/>
           <w:szCs w:val="24"/>
         </w:rPr>
+        <w:lastRenderedPageBreak/>
         <w:t>Le rythme de la formation dépend de la capacité individuelle de participants. Ils peuvent progresser dans les modules de formation selon leurs propres besoins et priorités</w:t>
       </w:r>
     </w:p>
@@ -4075,7 +4357,6 @@
           <w:sz w:val="24"/>
           <w:szCs w:val="24"/>
         </w:rPr>
-        <w:lastRenderedPageBreak/>
         <w:t>Utilisation de formateurs ayant une grande expertise disponible dans le monde entier à moindre coût (réduction des déplacements, prise en charge, temps de travail …)</w:t>
       </w:r>
     </w:p>
@@ -4094,7 +4375,7 @@
           <w:szCs w:val="36"/>
         </w:rPr>
       </w:pPr>
-      <w:bookmarkStart w:id="2" w:name="_Toc228768556"/>
+      <w:bookmarkStart w:id="3" w:name="_Toc228768556"/>
       <w:r>
         <w:rPr>
           <w:rFonts w:asciiTheme="minorHAnsi" w:hAnsiTheme="minorHAnsi" w:cstheme="minorHAnsi"/>
@@ -4111,7 +4392,7 @@
         </w:rPr>
         <w:t xml:space="preserve">Public Visé </w:t>
       </w:r>
-      <w:bookmarkEnd w:id="2"/>
+      <w:bookmarkEnd w:id="3"/>
     </w:p>
     <w:p>
       <w:pPr>
@@ -4125,7 +4406,7 @@
           <w:rFonts w:asciiTheme="minorHAnsi" w:hAnsiTheme="minorHAnsi" w:cstheme="minorHAnsi"/>
         </w:rPr>
       </w:pPr>
-      <w:bookmarkStart w:id="3" w:name="_Toc228768557"/>
+      <w:bookmarkStart w:id="4" w:name="_Toc228768557"/>
       <w:r>
         <w:rPr>
           <w:rFonts w:asciiTheme="minorHAnsi" w:hAnsiTheme="minorHAnsi" w:cstheme="minorHAnsi"/>
@@ -4133,7 +4414,7 @@
         </w:rPr>
         <w:t>La cible</w:t>
       </w:r>
-      <w:bookmarkEnd w:id="3"/>
+      <w:bookmarkEnd w:id="4"/>
     </w:p>
     <w:p>
       <w:pPr>
@@ -4282,7 +4563,7 @@
           <w:lang w:eastAsia="fr-FR"/>
         </w:rPr>
       </w:pPr>
-      <w:bookmarkStart w:id="4" w:name="_Toc228768558"/>
+      <w:bookmarkStart w:id="5" w:name="_Toc228768558"/>
       <w:r>
         <w:rPr>
           <w:rFonts w:asciiTheme="minorHAnsi" w:hAnsiTheme="minorHAnsi" w:cstheme="minorHAnsi"/>
@@ -4290,7 +4571,7 @@
         </w:rPr>
         <w:t>Message d</w:t>
       </w:r>
-      <w:bookmarkEnd w:id="4"/>
+      <w:bookmarkEnd w:id="5"/>
       <w:r>
         <w:rPr>
           <w:rFonts w:asciiTheme="minorHAnsi" w:hAnsiTheme="minorHAnsi" w:cstheme="minorHAnsi"/>
@@ -4463,6 +4744,7 @@
           <w:sz w:val="24"/>
           <w:szCs w:val="24"/>
         </w:rPr>
+        <w:lastRenderedPageBreak/>
         <w:t xml:space="preserve">Disponibilité des ressources nécessaires pour assurer le bon déroulement </w:t>
       </w:r>
       <w:proofErr w:type="gramStart"/>
@@ -4516,16 +4798,15 @@
           <w:lang w:eastAsia="fr-FR"/>
         </w:rPr>
       </w:pPr>
-      <w:bookmarkStart w:id="5" w:name="_Toc228768559"/>
+      <w:bookmarkStart w:id="6" w:name="_Toc228768559"/>
       <w:r>
         <w:rPr>
           <w:rFonts w:asciiTheme="minorHAnsi" w:hAnsiTheme="minorHAnsi" w:cstheme="minorHAnsi"/>
           <w:lang w:eastAsia="fr-FR"/>
         </w:rPr>
-        <w:lastRenderedPageBreak/>
         <w:t>Perspectives</w:t>
       </w:r>
-      <w:bookmarkEnd w:id="5"/>
+      <w:bookmarkEnd w:id="6"/>
     </w:p>
     <w:p>
       <w:pPr>
@@ -5081,6 +5362,7 @@
           <w:sz w:val="26"/>
           <w:szCs w:val="26"/>
         </w:rPr>
+        <w:lastRenderedPageBreak/>
         <w:tab/>
       </w:r>
       <w:r>
@@ -5140,7 +5422,6 @@
           <w:sz w:val="36"/>
           <w:szCs w:val="36"/>
         </w:rPr>
-        <w:lastRenderedPageBreak/>
         <w:t>Chapitre</w:t>
       </w:r>
       <w:r>
@@ -5751,7 +6032,16 @@
           <w:sz w:val="26"/>
           <w:szCs w:val="26"/>
         </w:rPr>
-        <w:t xml:space="preserve"> ou « langage de modélisation unifié ») est un langage de modélisation graphique à base de pictogrammes. Il est apparu dans le monde du génie logiciel, dans le cadre de la « conception orientée objet ». Couramment utilisé dans les projets logiciels, il peut être appliqué à toutes sortes de systèmes ne se limitant pas au domaine informatique</w:t>
+        <w:t xml:space="preserve"> ou « langage de modélisation unifié ») est un langage de modélisation graphique à base de pictogrammes. Il </w:t>
+      </w:r>
+      <w:r>
+        <w:rPr>
+          <w:rFonts w:ascii="Times New Roman" w:hAnsi="Times New Roman" w:cs="Times New Roman"/>
+          <w:sz w:val="26"/>
+          <w:szCs w:val="26"/>
+        </w:rPr>
+        <w:lastRenderedPageBreak/>
+        <w:t>est apparu dans le monde du génie logiciel, dans le cadre de la « conception orientée objet ». Couramment utilisé dans les projets logiciels, il peut être appliqué à toutes sortes de systèmes ne se limitant pas au domaine informatique</w:t>
       </w:r>
     </w:p>
     <w:p>
@@ -5768,7 +6058,6 @@
           <w:sz w:val="26"/>
           <w:szCs w:val="26"/>
         </w:rPr>
-        <w:lastRenderedPageBreak/>
         <w:t>UML est utilisé pour spécifier, visualiser, modifier et construire les documents nécessaires au bon développement d'un logiciel orienté objet. UML offre un standard de modélisation, pour représenter l'architecture logicielle. Les différents éléments représentables sont :</w:t>
       </w:r>
     </w:p>
@@ -7124,17 +7413,7 @@
           <w:sz w:val="22"/>
           <w:szCs w:val="22"/>
         </w:rPr>
-        <w:t>soumettre</w:t>
-      </w:r>
-      <w:r>
-        <w:rPr>
-          <w:rStyle w:val="Titre1Car"/>
-          <w:rFonts w:ascii="Times New Roman" w:eastAsia="Calibri" w:hAnsi="Times New Roman"/>
-          <w:color w:val="auto"/>
-          <w:sz w:val="22"/>
-          <w:szCs w:val="22"/>
-        </w:rPr>
-        <w:t xml:space="preserve"> un devoir).</w:t>
+        <w:t>soumettre un devoir).</w:t>
       </w:r>
     </w:p>
     <w:p>
@@ -7263,17 +7542,7 @@
           <w:sz w:val="22"/>
           <w:szCs w:val="22"/>
         </w:rPr>
-        <w:t>correction automatique d’un devoir</w:t>
-      </w:r>
-      <w:r>
-        <w:rPr>
-          <w:rStyle w:val="Titre1Car"/>
-          <w:rFonts w:ascii="Times New Roman" w:eastAsia="Calibri" w:hAnsi="Times New Roman"/>
-          <w:color w:val="auto"/>
-          <w:sz w:val="22"/>
-          <w:szCs w:val="22"/>
-        </w:rPr>
-        <w:t>).</w:t>
+        <w:t>correction automatique d’un devoir).</w:t>
       </w:r>
     </w:p>
     <w:p>
@@ -7439,17 +7708,7 @@
           <w:sz w:val="22"/>
           <w:szCs w:val="22"/>
         </w:rPr>
-        <w:t>Authentification</w:t>
-      </w:r>
-      <w:r>
-        <w:rPr>
-          <w:rStyle w:val="Titre1Car"/>
-          <w:rFonts w:ascii="Times New Roman" w:eastAsia="Calibri" w:hAnsi="Times New Roman"/>
-          <w:color w:val="auto"/>
-          <w:sz w:val="22"/>
-          <w:szCs w:val="22"/>
-        </w:rPr>
-        <w:t>).</w:t>
+        <w:t>Authentification).</w:t>
       </w:r>
     </w:p>
     <w:p>
@@ -7593,17 +7852,7 @@
           <w:sz w:val="22"/>
           <w:szCs w:val="22"/>
         </w:rPr>
-        <w:t>Rédaction du questionnaire</w:t>
-      </w:r>
-      <w:r>
-        <w:rPr>
-          <w:rStyle w:val="Titre1Car"/>
-          <w:rFonts w:ascii="Times New Roman" w:eastAsia="Calibri" w:hAnsi="Times New Roman"/>
-          <w:color w:val="auto"/>
-          <w:sz w:val="22"/>
-          <w:szCs w:val="22"/>
-        </w:rPr>
-        <w:t>).</w:t>
+        <w:t>Rédaction du questionnaire).</w:t>
       </w:r>
     </w:p>
     <w:p>
@@ -8062,7 +8311,7 @@
           <w:sz w:val="22"/>
           <w:szCs w:val="22"/>
         </w:rPr>
-        <w:t xml:space="preserve">d’activité </w:t>
+        <w:t xml:space="preserve">d’activité d’enseignant </w:t>
       </w:r>
       <w:r>
         <w:rPr>
@@ -8072,7 +8321,7 @@
           <w:sz w:val="22"/>
           <w:szCs w:val="22"/>
         </w:rPr>
-        <w:t xml:space="preserve">d’enseignant </w:t>
+        <w:t>(</w:t>
       </w:r>
       <w:r>
         <w:rPr>
@@ -8082,27 +8331,7 @@
           <w:sz w:val="22"/>
           <w:szCs w:val="22"/>
         </w:rPr>
-        <w:t>(</w:t>
-      </w:r>
-      <w:r>
-        <w:rPr>
-          <w:rStyle w:val="Titre1Car"/>
-          <w:rFonts w:ascii="Times New Roman" w:eastAsia="Calibri" w:hAnsi="Times New Roman"/>
-          <w:color w:val="auto"/>
-          <w:sz w:val="22"/>
-          <w:szCs w:val="22"/>
-        </w:rPr>
-        <w:t>Mettre les feuilles de devoirs, consultation des soumissions</w:t>
-      </w:r>
-      <w:r>
-        <w:rPr>
-          <w:rStyle w:val="Titre1Car"/>
-          <w:rFonts w:ascii="Times New Roman" w:eastAsia="Calibri" w:hAnsi="Times New Roman"/>
-          <w:color w:val="auto"/>
-          <w:sz w:val="22"/>
-          <w:szCs w:val="22"/>
-        </w:rPr>
-        <w:t>).</w:t>
+        <w:t>Mettre les feuilles de devoirs, consultation des soumissions).</w:t>
       </w:r>
     </w:p>
     <w:p>
@@ -8297,15 +8526,7 @@
           <w:rFonts w:ascii="Times New Roman" w:eastAsia="Calibri" w:hAnsi="Times New Roman"/>
           <w:color w:val="3366FF"/>
         </w:rPr>
-        <w:t>d’état</w:t>
-      </w:r>
-      <w:r>
-        <w:rPr>
-          <w:rStyle w:val="Titre1Car"/>
-          <w:rFonts w:ascii="Times New Roman" w:eastAsia="Calibri" w:hAnsi="Times New Roman"/>
-          <w:color w:val="3366FF"/>
-        </w:rPr>
-        <w:t xml:space="preserve"> </w:t>
+        <w:t xml:space="preserve">d’état </w:t>
       </w:r>
       <w:r>
         <w:rPr>
@@ -8422,7 +8643,7 @@
           <w:sz w:val="22"/>
           <w:szCs w:val="22"/>
         </w:rPr>
-        <w:t>d’état de l’étudiant</w:t>
+        <w:t xml:space="preserve">d’état de l’étudiant </w:t>
       </w:r>
       <w:r>
         <w:rPr>
@@ -8432,7 +8653,7 @@
           <w:sz w:val="22"/>
           <w:szCs w:val="22"/>
         </w:rPr>
-        <w:t xml:space="preserve"> </w:t>
+        <w:t>(</w:t>
       </w:r>
       <w:r>
         <w:rPr>
@@ -8442,27 +8663,7 @@
           <w:sz w:val="22"/>
           <w:szCs w:val="22"/>
         </w:rPr>
-        <w:t>(</w:t>
-      </w:r>
-      <w:r>
-        <w:rPr>
-          <w:rStyle w:val="Titre1Car"/>
-          <w:rFonts w:ascii="Times New Roman" w:eastAsia="Calibri" w:hAnsi="Times New Roman"/>
-          <w:color w:val="auto"/>
-          <w:sz w:val="22"/>
-          <w:szCs w:val="22"/>
-        </w:rPr>
-        <w:t>faire les devoirs, enregistrer les devoirs</w:t>
-      </w:r>
-      <w:r>
-        <w:rPr>
-          <w:rStyle w:val="Titre1Car"/>
-          <w:rFonts w:ascii="Times New Roman" w:eastAsia="Calibri" w:hAnsi="Times New Roman"/>
-          <w:color w:val="auto"/>
-          <w:sz w:val="22"/>
-          <w:szCs w:val="22"/>
-        </w:rPr>
-        <w:t>).</w:t>
+        <w:t>faire les devoirs, enregistrer les devoirs).</w:t>
       </w:r>
     </w:p>
     <w:p>
@@ -8573,17 +8774,7 @@
           <w:sz w:val="22"/>
           <w:szCs w:val="22"/>
         </w:rPr>
-        <w:t>d’</w:t>
-      </w:r>
-      <w:r>
-        <w:rPr>
-          <w:rStyle w:val="Titre1Car"/>
-          <w:rFonts w:ascii="Times New Roman" w:eastAsia="Calibri" w:hAnsi="Times New Roman"/>
-          <w:color w:val="auto"/>
-          <w:sz w:val="22"/>
-          <w:szCs w:val="22"/>
-        </w:rPr>
-        <w:t xml:space="preserve">état </w:t>
+        <w:t xml:space="preserve">d’état </w:t>
       </w:r>
       <w:r>
         <w:rPr>
@@ -8713,27 +8904,7 @@
           <w:sz w:val="22"/>
           <w:szCs w:val="22"/>
         </w:rPr>
-        <w:t xml:space="preserve">d’état </w:t>
-      </w:r>
-      <w:r>
-        <w:rPr>
-          <w:rStyle w:val="Titre1Car"/>
-          <w:rFonts w:ascii="Times New Roman" w:eastAsia="Calibri" w:hAnsi="Times New Roman"/>
-          <w:color w:val="auto"/>
-          <w:sz w:val="22"/>
-          <w:szCs w:val="22"/>
-        </w:rPr>
-        <w:t>d’authentification</w:t>
-      </w:r>
-      <w:r>
-        <w:rPr>
-          <w:rStyle w:val="Titre1Car"/>
-          <w:rFonts w:ascii="Times New Roman" w:eastAsia="Calibri" w:hAnsi="Times New Roman"/>
-          <w:color w:val="auto"/>
-          <w:sz w:val="22"/>
-          <w:szCs w:val="22"/>
-        </w:rPr>
-        <w:t>.</w:t>
+        <w:t>d’état d’authentification.</w:t>
       </w:r>
     </w:p>
     <w:p>
@@ -9260,11 +9431,13 @@
     </w:p>
     <w:p>
       <w:pPr>
-        <w:jc w:val="both"/>
-        <w:rPr>
-          <w:rFonts w:ascii="Times New Roman" w:hAnsi="Times New Roman" w:cs="Times New Roman"/>
-          <w:sz w:val="26"/>
-          <w:szCs w:val="26"/>
+        <w:pStyle w:val="Paragraphedeliste"/>
+        <w:rPr>
+          <w:rStyle w:val="Titre1Car"/>
+          <w:rFonts w:eastAsia="Calibri"/>
+          <w:b w:val="0"/>
+          <w:bCs w:val="0"/>
+          <w:color w:val="3366FF"/>
         </w:rPr>
       </w:pPr>
     </w:p>
@@ -9283,52 +9456,339 @@
           <w:color w:val="3366FF"/>
         </w:rPr>
       </w:pPr>
-      <w:proofErr w:type="spellStart"/>
       <w:r>
         <w:rPr>
           <w:rStyle w:val="Titre1Car"/>
           <w:rFonts w:eastAsia="Calibri"/>
           <w:color w:val="3366FF"/>
         </w:rPr>
-        <w:t>jQuery</w:t>
+        <w:t>PHP :</w:t>
+      </w:r>
+    </w:p>
+    <w:p>
+      <w:pPr>
+        <w:pStyle w:val="Paragraphedeliste"/>
+        <w:ind w:left="360"/>
+        <w:rPr>
+          <w:rStyle w:val="Titre1Car"/>
+          <w:rFonts w:eastAsia="Calibri"/>
+          <w:color w:val="3366FF"/>
+        </w:rPr>
+      </w:pPr>
+    </w:p>
+    <w:p>
+      <w:pPr>
+        <w:pStyle w:val="Paragraphedeliste"/>
+        <w:ind w:left="360"/>
+        <w:jc w:val="both"/>
+        <w:rPr>
+          <w:rFonts w:ascii="Times New Roman" w:hAnsi="Times New Roman" w:cs="Times New Roman"/>
+          <w:sz w:val="26"/>
+          <w:szCs w:val="26"/>
+        </w:rPr>
+      </w:pPr>
+      <w:r>
+        <w:rPr>
+          <w:rFonts w:ascii="Times New Roman" w:hAnsi="Times New Roman" w:cs="Times New Roman"/>
+          <w:sz w:val="26"/>
+          <w:szCs w:val="26"/>
+        </w:rPr>
+        <w:tab/>
+      </w:r>
+      <w:r>
+        <w:rPr>
+          <w:rFonts w:ascii="Times New Roman" w:hAnsi="Times New Roman" w:cs="Times New Roman"/>
+          <w:sz w:val="26"/>
+          <w:szCs w:val="26"/>
+        </w:rPr>
+        <w:t>Quel que soit le site web que l'on souhaite créer, XHTML et CSS sont donc indispensables. Cependant, ils ne suffisent pas pour réaliser des sites dynamiques. Il faut les compléter avec d'autres langages.</w:t>
+      </w:r>
+    </w:p>
+    <w:p>
+      <w:pPr>
+        <w:pStyle w:val="Paragraphedeliste"/>
+        <w:ind w:left="360"/>
+        <w:jc w:val="both"/>
+        <w:rPr>
+          <w:rFonts w:ascii="Times New Roman" w:hAnsi="Times New Roman" w:cs="Times New Roman"/>
+          <w:sz w:val="26"/>
+          <w:szCs w:val="26"/>
+        </w:rPr>
+      </w:pPr>
+    </w:p>
+    <w:p>
+      <w:pPr>
+        <w:pStyle w:val="Paragraphedeliste"/>
+        <w:ind w:left="360"/>
+        <w:jc w:val="both"/>
+        <w:rPr>
+          <w:rFonts w:ascii="Times New Roman" w:hAnsi="Times New Roman" w:cs="Times New Roman"/>
+          <w:sz w:val="26"/>
+          <w:szCs w:val="26"/>
+        </w:rPr>
+      </w:pPr>
+      <w:r>
+        <w:rPr>
+          <w:rFonts w:ascii="Times New Roman" w:hAnsi="Times New Roman" w:cs="Times New Roman"/>
+          <w:b/>
+          <w:bCs/>
+          <w:sz w:val="26"/>
+          <w:szCs w:val="26"/>
+        </w:rPr>
+        <w:t>PHP</w:t>
+      </w:r>
+      <w:r>
+        <w:rPr>
+          <w:rFonts w:ascii="Times New Roman" w:hAnsi="Times New Roman" w:cs="Times New Roman"/>
+          <w:sz w:val="26"/>
+          <w:szCs w:val="26"/>
+        </w:rPr>
+        <w:t xml:space="preserve"> : c'est un langage que seuls les serveurs comprennent et qui permet de rendre votre site dynamique. C'est PHP qui "génère" la page web comme on l'a vu</w:t>
+      </w:r>
+      <w:r>
+        <w:rPr>
+          <w:rFonts w:ascii="Times New Roman" w:hAnsi="Times New Roman" w:cs="Times New Roman"/>
+          <w:sz w:val="26"/>
+          <w:szCs w:val="26"/>
+        </w:rPr>
+        <w:t xml:space="preserve"> sur un des schémas précédents. </w:t>
+      </w:r>
+      <w:r>
+        <w:rPr>
+          <w:rFonts w:ascii="Times New Roman" w:hAnsi="Times New Roman" w:cs="Times New Roman"/>
+          <w:sz w:val="26"/>
+          <w:szCs w:val="26"/>
+        </w:rPr>
+        <w:t>Ce sera le premier langage que nous découvrirons dans ce cours. Il peut fonctionner seul, mais il ne prend vraiment de l'intérêt que s'il est combiné à un outil tel que MySQL.</w:t>
+      </w:r>
+    </w:p>
+    <w:p>
+      <w:pPr>
+        <w:pStyle w:val="Paragraphedeliste"/>
+        <w:ind w:left="360"/>
+        <w:jc w:val="both"/>
+        <w:rPr>
+          <w:rFonts w:ascii="Times New Roman" w:hAnsi="Times New Roman" w:cs="Times New Roman"/>
+          <w:sz w:val="26"/>
+          <w:szCs w:val="26"/>
+        </w:rPr>
+      </w:pPr>
+    </w:p>
+    <w:p>
+      <w:pPr>
+        <w:pStyle w:val="Paragraphedeliste"/>
+        <w:numPr>
+          <w:ilvl w:val="2"/>
+          <w:numId w:val="3"/>
+        </w:numPr>
+        <w:ind w:left="720"/>
+        <w:rPr>
+          <w:rStyle w:val="Titre1Car"/>
+          <w:rFonts w:eastAsia="Calibri"/>
+          <w:color w:val="3366FF"/>
+        </w:rPr>
+      </w:pPr>
+      <w:r>
+        <w:rPr>
+          <w:rStyle w:val="Titre1Car"/>
+          <w:rFonts w:eastAsia="Calibri"/>
+          <w:color w:val="3366FF"/>
+        </w:rPr>
+        <w:t>Architecture</w:t>
+      </w:r>
+      <w:r>
+        <w:rPr>
+          <w:rStyle w:val="Titre1Car"/>
+          <w:rFonts w:eastAsia="Calibri"/>
+          <w:color w:val="3366FF"/>
+        </w:rPr>
+        <w:t xml:space="preserve"> utilisés</w:t>
+      </w:r>
+    </w:p>
+    <w:p>
+      <w:pPr>
+        <w:spacing w:before="100" w:beforeAutospacing="1" w:after="100" w:afterAutospacing="1" w:line="240" w:lineRule="auto"/>
+        <w:rPr>
+          <w:rFonts w:ascii="Times New Roman" w:eastAsia="Times New Roman" w:hAnsi="Times New Roman" w:cs="Times New Roman"/>
+          <w:sz w:val="24"/>
+          <w:szCs w:val="24"/>
+          <w:lang w:eastAsia="fr-FR"/>
+        </w:rPr>
+      </w:pPr>
+      <w:r>
+        <w:rPr>
+          <w:rFonts w:ascii="Times New Roman" w:eastAsia="Times New Roman" w:hAnsi="Times New Roman" w:cs="Times New Roman"/>
+          <w:sz w:val="24"/>
+          <w:szCs w:val="24"/>
+          <w:lang w:eastAsia="fr-FR"/>
+        </w:rPr>
+        <w:t>Le modèle MVC décrit une manière d'architecturer une application informatique en la décomposant en trois sous-parties :</w:t>
+      </w:r>
+    </w:p>
+    <w:p>
+      <w:pPr>
+        <w:numPr>
+          <w:ilvl w:val="0"/>
+          <w:numId w:val="36"/>
+        </w:numPr>
+        <w:spacing w:before="100" w:beforeAutospacing="1" w:after="100" w:afterAutospacing="1" w:line="240" w:lineRule="auto"/>
+        <w:rPr>
+          <w:rFonts w:ascii="Times New Roman" w:eastAsia="Times New Roman" w:hAnsi="Times New Roman" w:cs="Times New Roman"/>
+          <w:sz w:val="24"/>
+          <w:szCs w:val="24"/>
+          <w:lang w:eastAsia="fr-FR"/>
+        </w:rPr>
+      </w:pPr>
+      <w:r>
+        <w:rPr>
+          <w:rFonts w:ascii="Times New Roman" w:eastAsia="Times New Roman" w:hAnsi="Times New Roman" w:cs="Times New Roman"/>
+          <w:sz w:val="24"/>
+          <w:szCs w:val="24"/>
+          <w:lang w:eastAsia="fr-FR"/>
+        </w:rPr>
+        <w:t>la partie Modèle ;</w:t>
+      </w:r>
+    </w:p>
+    <w:p>
+      <w:pPr>
+        <w:numPr>
+          <w:ilvl w:val="0"/>
+          <w:numId w:val="36"/>
+        </w:numPr>
+        <w:spacing w:before="100" w:beforeAutospacing="1" w:after="100" w:afterAutospacing="1" w:line="240" w:lineRule="auto"/>
+        <w:rPr>
+          <w:rFonts w:ascii="Times New Roman" w:eastAsia="Times New Roman" w:hAnsi="Times New Roman" w:cs="Times New Roman"/>
+          <w:sz w:val="24"/>
+          <w:szCs w:val="24"/>
+          <w:lang w:eastAsia="fr-FR"/>
+        </w:rPr>
+      </w:pPr>
+      <w:r>
+        <w:rPr>
+          <w:rFonts w:ascii="Times New Roman" w:eastAsia="Times New Roman" w:hAnsi="Times New Roman" w:cs="Times New Roman"/>
+          <w:sz w:val="24"/>
+          <w:szCs w:val="24"/>
+          <w:lang w:eastAsia="fr-FR"/>
+        </w:rPr>
+        <w:t>la partie Vue ;</w:t>
+      </w:r>
+    </w:p>
+    <w:p>
+      <w:pPr>
+        <w:numPr>
+          <w:ilvl w:val="0"/>
+          <w:numId w:val="36"/>
+        </w:numPr>
+        <w:spacing w:before="100" w:beforeAutospacing="1" w:after="100" w:afterAutospacing="1" w:line="240" w:lineRule="auto"/>
+        <w:rPr>
+          <w:rFonts w:ascii="Times New Roman" w:eastAsia="Times New Roman" w:hAnsi="Times New Roman" w:cs="Times New Roman"/>
+          <w:sz w:val="24"/>
+          <w:szCs w:val="24"/>
+          <w:lang w:eastAsia="fr-FR"/>
+        </w:rPr>
+      </w:pPr>
+      <w:r>
+        <w:rPr>
+          <w:rFonts w:ascii="Times New Roman" w:eastAsia="Times New Roman" w:hAnsi="Times New Roman" w:cs="Times New Roman"/>
+          <w:sz w:val="24"/>
+          <w:szCs w:val="24"/>
+          <w:lang w:eastAsia="fr-FR"/>
+        </w:rPr>
+        <w:t>la partie Contrôleur.</w:t>
+      </w:r>
+    </w:p>
+    <w:p>
+      <w:pPr>
+        <w:spacing w:before="100" w:beforeAutospacing="1" w:after="100" w:afterAutospacing="1" w:line="240" w:lineRule="auto"/>
+        <w:rPr>
+          <w:rFonts w:ascii="Times New Roman" w:eastAsia="Times New Roman" w:hAnsi="Times New Roman" w:cs="Times New Roman"/>
+          <w:sz w:val="24"/>
+          <w:szCs w:val="24"/>
+          <w:lang w:eastAsia="fr-FR"/>
+        </w:rPr>
+      </w:pPr>
+      <w:r>
+        <w:rPr>
+          <w:rFonts w:ascii="Times New Roman" w:eastAsia="Times New Roman" w:hAnsi="Times New Roman" w:cs="Times New Roman"/>
+          <w:sz w:val="24"/>
+          <w:szCs w:val="24"/>
+          <w:lang w:eastAsia="fr-FR"/>
+        </w:rPr>
+        <w:t xml:space="preserve">Ce modèle de conception (« design pattern ») a été imaginé à la fin des années 1970 pour le langage </w:t>
+      </w:r>
+      <w:proofErr w:type="spellStart"/>
+      <w:r>
+        <w:rPr>
+          <w:rFonts w:ascii="Times New Roman" w:eastAsia="Times New Roman" w:hAnsi="Times New Roman" w:cs="Times New Roman"/>
+          <w:sz w:val="24"/>
+          <w:szCs w:val="24"/>
+          <w:lang w:eastAsia="fr-FR"/>
+        </w:rPr>
+        <w:t>Smalltalk</w:t>
       </w:r>
       <w:proofErr w:type="spellEnd"/>
-    </w:p>
-    <w:p>
-      <w:pPr>
-        <w:jc w:val="both"/>
-        <w:rPr>
-          <w:rFonts w:ascii="Times New Roman" w:hAnsi="Times New Roman" w:cs="Times New Roman"/>
-          <w:sz w:val="26"/>
-          <w:szCs w:val="26"/>
-        </w:rPr>
-      </w:pPr>
-      <w:r>
-        <w:rPr>
+      <w:r>
+        <w:rPr>
+          <w:rFonts w:ascii="Times New Roman" w:eastAsia="Times New Roman" w:hAnsi="Times New Roman" w:cs="Times New Roman"/>
+          <w:sz w:val="24"/>
+          <w:szCs w:val="24"/>
+          <w:lang w:eastAsia="fr-FR"/>
+        </w:rPr>
+        <w:t xml:space="preserve"> afin de bien séparer le code de l'interface graphique de la </w:t>
+      </w:r>
+      <w:r>
+        <w:rPr>
+          <w:rFonts w:ascii="Times New Roman" w:eastAsia="Times New Roman" w:hAnsi="Times New Roman" w:cs="Times New Roman"/>
+          <w:sz w:val="24"/>
+          <w:szCs w:val="24"/>
+          <w:lang w:eastAsia="fr-FR"/>
+        </w:rPr>
+        <w:lastRenderedPageBreak/>
+        <w:t xml:space="preserve">logique applicative. Il est utilisé dans de très nombreux langages : bibliothèques Swing et Model 2 (JSP) de Java, </w:t>
+      </w:r>
+      <w:proofErr w:type="spellStart"/>
+      <w:r>
+        <w:rPr>
+          <w:rFonts w:ascii="Times New Roman" w:eastAsia="Times New Roman" w:hAnsi="Times New Roman" w:cs="Times New Roman"/>
+          <w:sz w:val="24"/>
+          <w:szCs w:val="24"/>
+          <w:lang w:eastAsia="fr-FR"/>
+        </w:rPr>
+        <w:t>frameworks</w:t>
+      </w:r>
+      <w:proofErr w:type="spellEnd"/>
+      <w:r>
+        <w:rPr>
+          <w:rFonts w:ascii="Times New Roman" w:eastAsia="Times New Roman" w:hAnsi="Times New Roman" w:cs="Times New Roman"/>
+          <w:sz w:val="24"/>
+          <w:szCs w:val="24"/>
+          <w:lang w:eastAsia="fr-FR"/>
+        </w:rPr>
+        <w:t xml:space="preserve"> PHP, ASP.NET MVC, etc.</w:t>
+      </w:r>
+    </w:p>
+    <w:p>
+      <w:pPr>
+        <w:jc w:val="both"/>
+        <w:rPr>
+          <w:rFonts w:ascii="Times New Roman" w:hAnsi="Times New Roman" w:cs="Times New Roman"/>
+          <w:sz w:val="26"/>
+          <w:szCs w:val="26"/>
+        </w:rPr>
+      </w:pPr>
+      <w:r>
+        <w:rPr>
+          <w:rFonts w:ascii="Times New Roman" w:hAnsi="Times New Roman" w:cs="Times New Roman"/>
           <w:noProof/>
+          <w:sz w:val="26"/>
+          <w:szCs w:val="26"/>
           <w:lang w:eastAsia="fr-FR"/>
         </w:rPr>
         <w:drawing>
-          <wp:anchor distT="0" distB="0" distL="114300" distR="114300" simplePos="0" relativeHeight="251659264" behindDoc="1" locked="0" layoutInCell="1" allowOverlap="1" wp14:anchorId="421B0BAC" wp14:editId="229B9822">
-            <wp:simplePos x="0" y="0"/>
-            <wp:positionH relativeFrom="column">
-              <wp:posOffset>4662805</wp:posOffset>
-            </wp:positionH>
-            <wp:positionV relativeFrom="paragraph">
-              <wp:posOffset>-247015</wp:posOffset>
-            </wp:positionV>
-            <wp:extent cx="1381125" cy="1381125"/>
-            <wp:effectExtent l="0" t="0" r="0" b="0"/>
-            <wp:wrapTight wrapText="bothSides">
-              <wp:wrapPolygon edited="0">
-                <wp:start x="0" y="0"/>
-                <wp:lineTo x="0" y="21451"/>
-                <wp:lineTo x="21451" y="21451"/>
-                <wp:lineTo x="21451" y="0"/>
-                <wp:lineTo x="0" y="0"/>
-              </wp:wrapPolygon>
-            </wp:wrapTight>
-            <wp:docPr id="66" name="Image 66" descr="20090715101242!Jquery-logo"/>
+          <wp:inline distT="0" distB="0" distL="0" distR="0">
+            <wp:extent cx="5467350" cy="3305175"/>
+            <wp:effectExtent l="0" t="0" r="0" b="9525"/>
+            <wp:docPr id="9" name="Image 9" descr="C:\Users\Aymanovic\Desktop\3.png"/>
             <wp:cNvGraphicFramePr>
               <a:graphicFrameLocks xmlns:a="http://schemas.openxmlformats.org/drawingml/2006/main" noChangeAspect="1"/>
             </wp:cNvGraphicFramePr>
@@ -9336,13 +9796,19 @@
               <a:graphicData uri="http://schemas.openxmlformats.org/drawingml/2006/picture">
                 <pic:pic xmlns:pic="http://schemas.openxmlformats.org/drawingml/2006/picture">
                   <pic:nvPicPr>
-                    <pic:cNvPr id="0" name="Picture 66" descr="20090715101242!Jquery-logo"/>
+                    <pic:cNvPr id="0" name="Picture 2" descr="C:\Users\Aymanovic\Desktop\3.png"/>
                     <pic:cNvPicPr>
                       <a:picLocks noChangeAspect="1" noChangeArrowheads="1"/>
                     </pic:cNvPicPr>
                   </pic:nvPicPr>
                   <pic:blipFill>
-                    <a:blip r:embed="rId26"/>
+                    <a:blip r:embed="rId26">
+                      <a:extLst>
+                        <a:ext uri="{28A0092B-C50C-407E-A947-70E740481C1C}">
+                          <a14:useLocalDpi xmlns:a14="http://schemas.microsoft.com/office/drawing/2010/main" val="0"/>
+                        </a:ext>
+                      </a:extLst>
+                    </a:blip>
                     <a:srcRect/>
                     <a:stretch>
                       <a:fillRect/>
@@ -9351,472 +9817,29 @@
                   <pic:spPr bwMode="auto">
                     <a:xfrm>
                       <a:off x="0" y="0"/>
-                      <a:ext cx="1381125" cy="1381125"/>
+                      <a:ext cx="5467350" cy="3305175"/>
                     </a:xfrm>
                     <a:prstGeom prst="rect">
                       <a:avLst/>
                     </a:prstGeom>
                     <a:noFill/>
-                    <a:ln w="9525">
+                    <a:ln>
                       <a:noFill/>
-                      <a:miter lim="800000"/>
-                      <a:headEnd/>
-                      <a:tailEnd/>
                     </a:ln>
                   </pic:spPr>
                 </pic:pic>
               </a:graphicData>
             </a:graphic>
-            <wp14:sizeRelH relativeFrom="margin">
-              <wp14:pctWidth>0</wp14:pctWidth>
-            </wp14:sizeRelH>
-            <wp14:sizeRelV relativeFrom="margin">
-              <wp14:pctHeight>0</wp14:pctHeight>
-            </wp14:sizeRelV>
-          </wp:anchor>
+          </wp:inline>
         </w:drawing>
       </w:r>
-      <w:r>
-        <w:rPr>
-          <w:rFonts w:ascii="Times New Roman" w:hAnsi="Times New Roman" w:cs="Times New Roman"/>
-          <w:sz w:val="26"/>
-          <w:szCs w:val="26"/>
-        </w:rPr>
-        <w:tab/>
-      </w:r>
-      <w:proofErr w:type="spellStart"/>
-      <w:r>
-        <w:rPr>
-          <w:rFonts w:ascii="Times New Roman" w:hAnsi="Times New Roman" w:cs="Times New Roman"/>
-          <w:sz w:val="26"/>
-          <w:szCs w:val="26"/>
-        </w:rPr>
-        <w:t>JQuery</w:t>
-      </w:r>
-      <w:proofErr w:type="spellEnd"/>
-      <w:r>
-        <w:rPr>
-          <w:rFonts w:ascii="Times New Roman" w:hAnsi="Times New Roman" w:cs="Times New Roman"/>
-          <w:sz w:val="26"/>
-          <w:szCs w:val="26"/>
-        </w:rPr>
-        <w:t xml:space="preserve"> est une </w:t>
-      </w:r>
-      <w:r>
-        <w:rPr>
-          <w:rFonts w:ascii="Times New Roman" w:hAnsi="Times New Roman" w:cs="Times New Roman"/>
-          <w:sz w:val="26"/>
-          <w:szCs w:val="26"/>
-        </w:rPr>
-        <w:t>bibliothèque JavaScript</w:t>
-      </w:r>
-      <w:r>
-        <w:rPr>
-          <w:rFonts w:ascii="Times New Roman" w:hAnsi="Times New Roman" w:cs="Times New Roman"/>
-          <w:sz w:val="26"/>
-          <w:szCs w:val="26"/>
-        </w:rPr>
-        <w:t xml:space="preserve"> libre très pra</w:t>
-      </w:r>
-      <w:r>
-        <w:rPr>
-          <w:rFonts w:ascii="Times New Roman" w:hAnsi="Times New Roman" w:cs="Times New Roman"/>
-          <w:sz w:val="26"/>
-          <w:szCs w:val="26"/>
-        </w:rPr>
-        <w:t xml:space="preserve">tique, ayant une syntaxe courte </w:t>
-      </w:r>
-      <w:r>
-        <w:rPr>
-          <w:rFonts w:ascii="Times New Roman" w:hAnsi="Times New Roman" w:cs="Times New Roman"/>
-          <w:sz w:val="26"/>
-          <w:szCs w:val="26"/>
-        </w:rPr>
-        <w:t>et logique, compatible avec tous les navigateurs courants.</w:t>
-      </w:r>
-      <w:r>
-        <w:rPr>
-          <w:rFonts w:ascii="Times New Roman" w:hAnsi="Times New Roman" w:cs="Times New Roman"/>
-          <w:sz w:val="26"/>
-          <w:szCs w:val="26"/>
-        </w:rPr>
-        <w:br/>
-      </w:r>
-      <w:proofErr w:type="spellStart"/>
-      <w:proofErr w:type="gramStart"/>
-      <w:r>
-        <w:rPr>
-          <w:rFonts w:ascii="Times New Roman" w:hAnsi="Times New Roman" w:cs="Times New Roman"/>
-          <w:sz w:val="26"/>
-          <w:szCs w:val="26"/>
-        </w:rPr>
-        <w:t>jQuery</w:t>
-      </w:r>
-      <w:proofErr w:type="spellEnd"/>
-      <w:proofErr w:type="gramEnd"/>
-      <w:r>
-        <w:rPr>
-          <w:rFonts w:ascii="Times New Roman" w:hAnsi="Times New Roman" w:cs="Times New Roman"/>
-          <w:sz w:val="26"/>
-          <w:szCs w:val="26"/>
-        </w:rPr>
-        <w:t xml:space="preserve"> est devenue une référence importante à savoir utiliser : pour preuve, elle est </w:t>
-      </w:r>
-      <w:r>
-        <w:rPr>
-          <w:rFonts w:ascii="Times New Roman" w:hAnsi="Times New Roman" w:cs="Times New Roman"/>
-          <w:b/>
-          <w:bCs/>
-          <w:sz w:val="26"/>
-          <w:szCs w:val="26"/>
-        </w:rPr>
-        <w:t>largement répandue sur la toile</w:t>
-      </w:r>
-      <w:r>
-        <w:rPr>
-          <w:rFonts w:ascii="Times New Roman" w:hAnsi="Times New Roman" w:cs="Times New Roman"/>
-          <w:sz w:val="26"/>
-          <w:szCs w:val="26"/>
-        </w:rPr>
-        <w:t xml:space="preserve">. </w:t>
-      </w:r>
-      <w:hyperlink r:id="rId27" w:history="1">
-        <w:r>
-          <w:rPr>
-            <w:rFonts w:ascii="Times New Roman" w:hAnsi="Times New Roman" w:cs="Times New Roman"/>
-            <w:sz w:val="26"/>
-            <w:szCs w:val="26"/>
-          </w:rPr>
-          <w:t>Microsoft</w:t>
-        </w:r>
-      </w:hyperlink>
-      <w:r>
-        <w:rPr>
-          <w:rFonts w:ascii="Times New Roman" w:hAnsi="Times New Roman" w:cs="Times New Roman"/>
-          <w:sz w:val="26"/>
-          <w:szCs w:val="26"/>
-        </w:rPr>
-        <w:t xml:space="preserve">, </w:t>
-      </w:r>
-      <w:hyperlink r:id="rId28" w:history="1">
-        <w:proofErr w:type="spellStart"/>
-        <w:r>
-          <w:rPr>
-            <w:rFonts w:ascii="Times New Roman" w:hAnsi="Times New Roman" w:cs="Times New Roman"/>
-            <w:sz w:val="26"/>
-            <w:szCs w:val="26"/>
-          </w:rPr>
-          <w:t>Twitter</w:t>
-        </w:r>
-        <w:proofErr w:type="spellEnd"/>
-      </w:hyperlink>
-      <w:r>
-        <w:rPr>
-          <w:rFonts w:ascii="Times New Roman" w:hAnsi="Times New Roman" w:cs="Times New Roman"/>
-          <w:sz w:val="26"/>
-          <w:szCs w:val="26"/>
-        </w:rPr>
-        <w:t xml:space="preserve">, </w:t>
-      </w:r>
-      <w:hyperlink r:id="rId29" w:history="1">
-        <w:r>
-          <w:rPr>
-            <w:rFonts w:ascii="Times New Roman" w:hAnsi="Times New Roman" w:cs="Times New Roman"/>
-            <w:sz w:val="26"/>
-            <w:szCs w:val="26"/>
-          </w:rPr>
-          <w:t>Mozilla</w:t>
-        </w:r>
-      </w:hyperlink>
-      <w:r>
-        <w:rPr>
-          <w:rFonts w:ascii="Times New Roman" w:hAnsi="Times New Roman" w:cs="Times New Roman"/>
-          <w:sz w:val="26"/>
-          <w:szCs w:val="26"/>
-        </w:rPr>
-        <w:t xml:space="preserve">, </w:t>
-      </w:r>
-      <w:hyperlink r:id="rId30" w:history="1">
-        <w:r>
-          <w:rPr>
-            <w:rFonts w:ascii="Times New Roman" w:hAnsi="Times New Roman" w:cs="Times New Roman"/>
-            <w:sz w:val="26"/>
-            <w:szCs w:val="26"/>
-          </w:rPr>
-          <w:t>Google Code</w:t>
-        </w:r>
-      </w:hyperlink>
-      <w:r>
-        <w:rPr>
-          <w:rFonts w:ascii="Times New Roman" w:hAnsi="Times New Roman" w:cs="Times New Roman"/>
-          <w:sz w:val="26"/>
-          <w:szCs w:val="26"/>
-        </w:rPr>
-        <w:t xml:space="preserve">, </w:t>
-      </w:r>
-      <w:hyperlink r:id="rId31" w:history="1">
-        <w:r>
-          <w:rPr>
-            <w:rFonts w:ascii="Times New Roman" w:hAnsi="Times New Roman" w:cs="Times New Roman"/>
-            <w:sz w:val="26"/>
-            <w:szCs w:val="26"/>
-          </w:rPr>
-          <w:t>Amazon</w:t>
-        </w:r>
-      </w:hyperlink>
-      <w:r>
-        <w:rPr>
-          <w:rFonts w:ascii="Times New Roman" w:hAnsi="Times New Roman" w:cs="Times New Roman"/>
-          <w:sz w:val="26"/>
-          <w:szCs w:val="26"/>
-        </w:rPr>
-        <w:t xml:space="preserve"> et </w:t>
-      </w:r>
-      <w:hyperlink r:id="rId32" w:history="1">
-        <w:proofErr w:type="spellStart"/>
-        <w:r>
-          <w:rPr>
-            <w:rFonts w:ascii="Times New Roman" w:hAnsi="Times New Roman" w:cs="Times New Roman"/>
-            <w:sz w:val="26"/>
-            <w:szCs w:val="26"/>
-          </w:rPr>
-          <w:t>Wordpress</w:t>
-        </w:r>
-        <w:proofErr w:type="spellEnd"/>
-        <w:r>
-          <w:rPr>
-            <w:rFonts w:ascii="Times New Roman" w:hAnsi="Times New Roman" w:cs="Times New Roman"/>
-            <w:sz w:val="26"/>
-            <w:szCs w:val="26"/>
-          </w:rPr>
-          <w:t xml:space="preserve"> France</w:t>
-        </w:r>
-      </w:hyperlink>
-      <w:r>
-        <w:rPr>
-          <w:rFonts w:ascii="Times New Roman" w:hAnsi="Times New Roman" w:cs="Times New Roman"/>
-          <w:sz w:val="26"/>
-          <w:szCs w:val="26"/>
-        </w:rPr>
-        <w:t>, pour ne citer qu'eux, l'utilisent.</w:t>
-      </w:r>
-    </w:p>
-    <w:p>
-      <w:pPr>
-        <w:jc w:val="both"/>
-        <w:rPr>
-          <w:rStyle w:val="Titre1Car"/>
-          <w:rFonts w:ascii="Times New Roman" w:eastAsia="Calibri" w:hAnsi="Times New Roman"/>
-          <w:b w:val="0"/>
-          <w:bCs w:val="0"/>
-          <w:sz w:val="26"/>
-          <w:szCs w:val="26"/>
-        </w:rPr>
-      </w:pPr>
     </w:p>
     <w:p>
       <w:pPr>
         <w:pStyle w:val="Paragraphedeliste"/>
         <w:numPr>
-          <w:ilvl w:val="1"/>
-          <w:numId w:val="11"/>
-        </w:numPr>
-        <w:rPr>
-          <w:rStyle w:val="Titre1Car"/>
-          <w:rFonts w:eastAsia="Calibri"/>
-          <w:b w:val="0"/>
-          <w:bCs w:val="0"/>
-          <w:color w:val="3366FF"/>
-        </w:rPr>
-      </w:pPr>
-      <w:r>
-        <w:rPr>
-          <w:rStyle w:val="Titre1Car"/>
-          <w:rFonts w:eastAsia="Calibri"/>
-          <w:color w:val="3366FF"/>
-        </w:rPr>
-        <w:t>JAVASCRIPT</w:t>
-      </w:r>
-    </w:p>
-    <w:p>
-      <w:pPr>
-        <w:ind w:firstLine="708"/>
-        <w:rPr>
-          <w:rFonts w:ascii="Times New Roman" w:hAnsi="Times New Roman"/>
-          <w:sz w:val="26"/>
-          <w:szCs w:val="26"/>
-        </w:rPr>
-      </w:pPr>
-      <w:r>
-        <w:rPr>
-          <w:rFonts w:ascii="Times New Roman" w:hAnsi="Times New Roman"/>
-          <w:sz w:val="26"/>
-          <w:szCs w:val="26"/>
-        </w:rPr>
-        <w:t>JavaScript est un langage de programmation de scripts principalement utilisé dans les pages web interactives mais aussi côté serveur1. C'est un langage orienté objet à prototype, c'est-à-dire que les bases du langage et ses principales interfaces sont fournies par des objets qui ne sont pas des instances de classes, mais qui sont chacun équipés de constructeurs permettant de créer leurs propriétés, et notamment une propriété de prototypage qui permet d'en créer des objets héritiers personnalisés.</w:t>
-      </w:r>
-    </w:p>
-    <w:p>
-      <w:pPr>
-        <w:pStyle w:val="Paragraphedeliste"/>
-        <w:rPr>
-          <w:rFonts w:ascii="Times New Roman" w:hAnsi="Times New Roman"/>
-          <w:sz w:val="26"/>
-          <w:szCs w:val="26"/>
-        </w:rPr>
-      </w:pPr>
-    </w:p>
-    <w:p>
-      <w:pPr>
-        <w:pStyle w:val="Paragraphedeliste"/>
-        <w:rPr>
-          <w:rStyle w:val="Titre1Car"/>
-          <w:rFonts w:eastAsia="Calibri"/>
-          <w:b w:val="0"/>
-          <w:bCs w:val="0"/>
-          <w:color w:val="3366FF"/>
-        </w:rPr>
-      </w:pPr>
-    </w:p>
-    <w:p>
-      <w:pPr>
-        <w:pStyle w:val="Paragraphedeliste"/>
-        <w:numPr>
-          <w:ilvl w:val="1"/>
-          <w:numId w:val="11"/>
-        </w:numPr>
-        <w:rPr>
-          <w:rStyle w:val="Titre1Car"/>
-          <w:rFonts w:eastAsia="Calibri"/>
-          <w:b w:val="0"/>
-          <w:bCs w:val="0"/>
-          <w:color w:val="3366FF"/>
-        </w:rPr>
-      </w:pPr>
-      <w:r>
-        <w:rPr>
-          <w:rStyle w:val="Titre1Car"/>
-          <w:rFonts w:eastAsia="Calibri"/>
-          <w:color w:val="3366FF"/>
-        </w:rPr>
-        <w:t>PHP :</w:t>
-      </w:r>
-    </w:p>
-    <w:p>
-      <w:pPr>
-        <w:pStyle w:val="Paragraphedeliste"/>
-        <w:ind w:left="360"/>
-        <w:rPr>
-          <w:rStyle w:val="Titre1Car"/>
-          <w:rFonts w:eastAsia="Calibri"/>
-          <w:color w:val="3366FF"/>
-        </w:rPr>
-      </w:pPr>
-    </w:p>
-    <w:p>
-      <w:pPr>
-        <w:pStyle w:val="Paragraphedeliste"/>
-        <w:ind w:left="360"/>
-        <w:jc w:val="both"/>
-        <w:rPr>
-          <w:rFonts w:ascii="Times New Roman" w:hAnsi="Times New Roman" w:cs="Times New Roman"/>
-          <w:sz w:val="26"/>
-          <w:szCs w:val="26"/>
-        </w:rPr>
-      </w:pPr>
-      <w:r>
-        <w:rPr>
-          <w:rFonts w:ascii="Times New Roman" w:hAnsi="Times New Roman" w:cs="Times New Roman"/>
-          <w:sz w:val="26"/>
-          <w:szCs w:val="26"/>
-        </w:rPr>
-        <w:tab/>
-      </w:r>
-      <w:r>
-        <w:rPr>
-          <w:rFonts w:ascii="Times New Roman" w:hAnsi="Times New Roman" w:cs="Times New Roman"/>
-          <w:sz w:val="26"/>
-          <w:szCs w:val="26"/>
-        </w:rPr>
-        <w:t>Quel que soit le site web que l'on souhaite créer, XHTML et CSS sont donc indispensables. Cependant, ils ne suffisent pas pour réaliser des sites dynamiques. Il faut les compléter avec d'autres langages.</w:t>
-      </w:r>
-    </w:p>
-    <w:p>
-      <w:pPr>
-        <w:pStyle w:val="Paragraphedeliste"/>
-        <w:ind w:left="360"/>
-        <w:jc w:val="both"/>
-        <w:rPr>
-          <w:rFonts w:ascii="Times New Roman" w:hAnsi="Times New Roman" w:cs="Times New Roman"/>
-          <w:sz w:val="26"/>
-          <w:szCs w:val="26"/>
-        </w:rPr>
-      </w:pPr>
-    </w:p>
-    <w:p>
-      <w:pPr>
-        <w:pStyle w:val="Paragraphedeliste"/>
-        <w:ind w:left="360"/>
-        <w:jc w:val="both"/>
-        <w:rPr>
-          <w:rFonts w:ascii="Times New Roman" w:hAnsi="Times New Roman" w:cs="Times New Roman"/>
-          <w:sz w:val="26"/>
-          <w:szCs w:val="26"/>
-        </w:rPr>
-      </w:pPr>
-      <w:r>
-        <w:rPr>
-          <w:rFonts w:ascii="Times New Roman" w:hAnsi="Times New Roman" w:cs="Times New Roman"/>
-          <w:b/>
-          <w:bCs/>
-          <w:sz w:val="26"/>
-          <w:szCs w:val="26"/>
-        </w:rPr>
-        <w:t>PHP</w:t>
-      </w:r>
-      <w:r>
-        <w:rPr>
-          <w:rFonts w:ascii="Times New Roman" w:hAnsi="Times New Roman" w:cs="Times New Roman"/>
-          <w:sz w:val="26"/>
-          <w:szCs w:val="26"/>
-        </w:rPr>
-        <w:t xml:space="preserve"> : c'est un langage que seuls les serveurs comprennent et qui permet de rendre votre site dynamique. C'est PHP qui "génère" la page web comme on l'a vu</w:t>
-      </w:r>
-      <w:r>
-        <w:rPr>
-          <w:rFonts w:ascii="Times New Roman" w:hAnsi="Times New Roman" w:cs="Times New Roman"/>
-          <w:sz w:val="26"/>
-          <w:szCs w:val="26"/>
-        </w:rPr>
-        <w:t xml:space="preserve"> sur un des schémas précédents. </w:t>
-      </w:r>
-      <w:r>
-        <w:rPr>
-          <w:rFonts w:ascii="Times New Roman" w:hAnsi="Times New Roman" w:cs="Times New Roman"/>
-          <w:sz w:val="26"/>
-          <w:szCs w:val="26"/>
-        </w:rPr>
-        <w:t>Ce sera le premier langage que nous découvrirons dans ce cours. Il peut fonctionner seul, mais il ne prend vraiment de l'intérêt que s'il est combiné à un outil tel que MySQL.</w:t>
-      </w:r>
-    </w:p>
-    <w:p>
-      <w:pPr>
-        <w:pStyle w:val="Paragraphedeliste"/>
-        <w:ind w:left="360"/>
-        <w:jc w:val="both"/>
-        <w:rPr>
-          <w:rFonts w:ascii="Times New Roman" w:hAnsi="Times New Roman" w:cs="Times New Roman"/>
-          <w:sz w:val="26"/>
-          <w:szCs w:val="26"/>
-        </w:rPr>
-      </w:pPr>
-    </w:p>
-    <w:p>
-      <w:pPr>
-        <w:pStyle w:val="Paragraphedeliste"/>
-        <w:numPr>
-          <w:ilvl w:val="1"/>
-          <w:numId w:val="11"/>
+          <w:ilvl w:val="2"/>
+          <w:numId w:val="3"/>
         </w:numPr>
         <w:rPr>
           <w:rFonts w:ascii="Cambria" w:hAnsi="Cambria" w:cs="Times New Roman"/>
@@ -9833,158 +9856,88 @@
           <w:rFonts w:eastAsia="Calibri"/>
           <w:color w:val="3366FF"/>
         </w:rPr>
-        <w:t>AJAX :</w:t>
-      </w:r>
-    </w:p>
-    <w:p>
-      <w:pPr>
-        <w:ind w:firstLine="708"/>
-        <w:jc w:val="both"/>
-        <w:rPr>
-          <w:rFonts w:ascii="Times New Roman" w:hAnsi="Times New Roman" w:cs="Times New Roman"/>
-          <w:sz w:val="26"/>
-          <w:szCs w:val="26"/>
-        </w:rPr>
-      </w:pPr>
+        <w:t>Fonctionnement du projet avec MVC</w:t>
+      </w:r>
+    </w:p>
+    <w:p>
+      <w:pPr>
+        <w:numPr>
+          <w:ilvl w:val="0"/>
+          <w:numId w:val="37"/>
+        </w:numPr>
+        <w:spacing w:before="100" w:beforeAutospacing="1" w:after="100" w:afterAutospacing="1" w:line="240" w:lineRule="auto"/>
+      </w:pPr>
+      <w:r>
+        <w:t>Contrôleur: gestionnaire de page.</w:t>
+      </w:r>
+    </w:p>
+    <w:p>
+      <w:pPr>
+        <w:numPr>
+          <w:ilvl w:val="0"/>
+          <w:numId w:val="37"/>
+        </w:numPr>
+        <w:spacing w:before="100" w:beforeAutospacing="1" w:after="100" w:afterAutospacing="1" w:line="240" w:lineRule="auto"/>
+      </w:pPr>
+      <w:r>
+        <w:t xml:space="preserve">Modèle: gestionnaire de données </w:t>
+      </w:r>
+    </w:p>
+    <w:p>
+      <w:pPr>
+        <w:numPr>
+          <w:ilvl w:val="0"/>
+          <w:numId w:val="37"/>
+        </w:numPr>
+        <w:spacing w:before="100" w:beforeAutospacing="1" w:after="100" w:afterAutospacing="1" w:line="240" w:lineRule="auto"/>
+      </w:pPr>
+      <w:r>
+        <w:t>Vue: affichage de pages</w:t>
+      </w:r>
+    </w:p>
+    <w:p>
+      <w:pPr>
+        <w:pStyle w:val="NormalWeb"/>
+      </w:pPr>
+      <w:r>
+        <w:t xml:space="preserve">A chaque chargement de page, on appelle la classe application (*situé dans </w:t>
+      </w:r>
       <w:proofErr w:type="spellStart"/>
       <w:r>
-        <w:rPr>
-          <w:rFonts w:ascii="Times New Roman" w:hAnsi="Times New Roman" w:cs="Times New Roman"/>
-          <w:sz w:val="26"/>
-          <w:szCs w:val="26"/>
-        </w:rPr>
-        <w:t>Asynchronous</w:t>
+        <w:t>libs</w:t>
       </w:r>
       <w:proofErr w:type="spellEnd"/>
       <w:r>
-        <w:rPr>
-          <w:rFonts w:ascii="Times New Roman" w:hAnsi="Times New Roman" w:cs="Times New Roman"/>
-          <w:sz w:val="26"/>
-          <w:szCs w:val="26"/>
-        </w:rPr>
-        <w:t xml:space="preserve"> </w:t>
+        <w:t>/*).</w:t>
+      </w:r>
+      <w:r>
+        <w:br/>
+        <w:t xml:space="preserve">La classe recherche automatiquement un contrôleur correspondant à l'url envoyé par l'utilisateur, par défaut le contrôleur est </w:t>
       </w:r>
       <w:proofErr w:type="spellStart"/>
       <w:r>
-        <w:rPr>
-          <w:rFonts w:ascii="Times New Roman" w:hAnsi="Times New Roman" w:cs="Times New Roman"/>
-          <w:sz w:val="26"/>
-          <w:szCs w:val="26"/>
-        </w:rPr>
-        <w:t>Javascript</w:t>
+        <w:t>Welcome</w:t>
       </w:r>
       <w:proofErr w:type="spellEnd"/>
       <w:r>
-        <w:rPr>
-          <w:rFonts w:ascii="Times New Roman" w:hAnsi="Times New Roman" w:cs="Times New Roman"/>
-          <w:sz w:val="26"/>
-          <w:szCs w:val="26"/>
-        </w:rPr>
-        <w:t xml:space="preserve"> And </w:t>
-      </w:r>
-      <w:hyperlink r:id="rId33" w:history="1">
-        <w:proofErr w:type="spellStart"/>
-        <w:r>
-          <w:rPr>
-            <w:rFonts w:ascii="Times New Roman" w:hAnsi="Times New Roman" w:cs="Times New Roman"/>
-            <w:sz w:val="26"/>
-            <w:szCs w:val="26"/>
-          </w:rPr>
-          <w:t>Xml</w:t>
-        </w:r>
-        <w:proofErr w:type="spellEnd"/>
-      </w:hyperlink>
-      <w:r>
-        <w:rPr>
-          <w:rFonts w:ascii="Times New Roman" w:hAnsi="Times New Roman" w:cs="Times New Roman"/>
-          <w:sz w:val="26"/>
-          <w:szCs w:val="26"/>
-        </w:rPr>
-        <w:t xml:space="preserve"> (AJAX) : il désigne un nouveau type de conception de pages Web permettant l'actualisation de certaines données d'une page sans procéder au rechargement total de cette page.</w:t>
-      </w:r>
-    </w:p>
-    <w:p>
-      <w:pPr>
-        <w:ind w:firstLine="708"/>
-        <w:jc w:val="both"/>
-        <w:rPr>
-          <w:rFonts w:ascii="Times New Roman" w:hAnsi="Times New Roman" w:cs="Times New Roman"/>
-          <w:sz w:val="26"/>
-          <w:szCs w:val="26"/>
-        </w:rPr>
-      </w:pPr>
-      <w:r>
-        <w:rPr>
-          <w:rFonts w:ascii="Times New Roman" w:hAnsi="Times New Roman" w:cs="Times New Roman"/>
-          <w:sz w:val="26"/>
-          <w:szCs w:val="26"/>
-        </w:rPr>
-        <w:t xml:space="preserve">Cette méthode de conception repose sur la combinaison de technologies déjà existantes : </w:t>
-      </w:r>
-      <w:hyperlink r:id="rId34" w:history="1">
-        <w:r>
-          <w:rPr>
-            <w:rFonts w:ascii="Times New Roman" w:hAnsi="Times New Roman" w:cs="Times New Roman"/>
-            <w:sz w:val="26"/>
-            <w:szCs w:val="26"/>
-          </w:rPr>
-          <w:t>HTML</w:t>
-        </w:r>
-      </w:hyperlink>
-      <w:r>
-        <w:rPr>
-          <w:rFonts w:ascii="Times New Roman" w:hAnsi="Times New Roman" w:cs="Times New Roman"/>
-          <w:sz w:val="26"/>
-          <w:szCs w:val="26"/>
-        </w:rPr>
-        <w:t>/</w:t>
-      </w:r>
-      <w:hyperlink r:id="rId35" w:history="1">
-        <w:r>
-          <w:rPr>
-            <w:rFonts w:ascii="Times New Roman" w:hAnsi="Times New Roman" w:cs="Times New Roman"/>
-            <w:sz w:val="26"/>
-            <w:szCs w:val="26"/>
-          </w:rPr>
-          <w:t>CSS</w:t>
-        </w:r>
-      </w:hyperlink>
-      <w:r>
-        <w:rPr>
-          <w:rFonts w:ascii="Times New Roman" w:hAnsi="Times New Roman" w:cs="Times New Roman"/>
-          <w:sz w:val="26"/>
-          <w:szCs w:val="26"/>
-        </w:rPr>
-        <w:t xml:space="preserve">, </w:t>
-      </w:r>
-      <w:proofErr w:type="spellStart"/>
-      <w:r>
-        <w:rPr>
-          <w:rFonts w:ascii="Times New Roman" w:hAnsi="Times New Roman" w:cs="Times New Roman"/>
-          <w:sz w:val="26"/>
-          <w:szCs w:val="26"/>
-        </w:rPr>
-        <w:t>Javascript</w:t>
-      </w:r>
-      <w:proofErr w:type="spellEnd"/>
-      <w:r>
-        <w:rPr>
-          <w:rFonts w:ascii="Times New Roman" w:hAnsi="Times New Roman" w:cs="Times New Roman"/>
-          <w:sz w:val="26"/>
-          <w:szCs w:val="26"/>
-        </w:rPr>
-        <w:t>/DOM, XML et les requêtes HTTP.</w:t>
-      </w:r>
-    </w:p>
-    <w:p>
-      <w:pPr>
-        <w:jc w:val="both"/>
-        <w:rPr>
-          <w:rFonts w:ascii="Times New Roman" w:hAnsi="Times New Roman" w:cs="Times New Roman"/>
-          <w:sz w:val="26"/>
-          <w:szCs w:val="26"/>
-        </w:rPr>
-      </w:pPr>
+        <w:t>, qui correspond à la page d'accueil de l'application.</w:t>
+      </w:r>
+      <w:r>
+        <w:br/>
+        <w:t>Les url sont de la forme A/B/C.../</w:t>
+      </w:r>
+      <w:r>
+        <w:br/>
+        <w:t>où A est le contrôleur, B une fonction, C et le reste, des paramètres de fonctions.</w:t>
+      </w:r>
+    </w:p>
+    <w:p>
+      <w:pPr>
+        <w:pStyle w:val="NormalWeb"/>
+      </w:pPr>
+      <w:r>
+        <w:t>Le contrôleur A peut utiliser un modèle, puis le contrôleur va appeler une vue pour afficher le résultat.</w:t>
+      </w:r>
     </w:p>
     <w:p>
       <w:pPr>
@@ -10073,7 +10026,23 @@
           <w:sz w:val="26"/>
           <w:szCs w:val="26"/>
         </w:rPr>
-        <w:t>u général sur la plateforme les langages utilisés dans la programmation de la plateforme</w:t>
+        <w:t xml:space="preserve">u général sur la plateforme les langages utilisés </w:t>
+      </w:r>
+      <w:r>
+        <w:rPr>
+          <w:rFonts w:ascii="Times New Roman" w:hAnsi="Times New Roman" w:cs="Times New Roman"/>
+          <w:sz w:val="26"/>
+          <w:szCs w:val="26"/>
+        </w:rPr>
+        <w:t xml:space="preserve">ainsi que l’architecture choisi </w:t>
+      </w:r>
+      <w:r>
+        <w:rPr>
+          <w:rFonts w:ascii="Times New Roman" w:hAnsi="Times New Roman" w:cs="Times New Roman"/>
+          <w:sz w:val="26"/>
+          <w:szCs w:val="26"/>
+        </w:rPr>
+        <w:t>dans la programmation de la plateforme</w:t>
       </w:r>
       <w:r>
         <w:rPr>
@@ -10102,23 +10071,20 @@
     </w:p>
     <w:p>
       <w:pPr>
-        <w:jc w:val="both"/>
-        <w:rPr>
-          <w:rFonts w:ascii="Times New Roman" w:hAnsi="Times New Roman" w:cs="Times New Roman"/>
-          <w:sz w:val="26"/>
-          <w:szCs w:val="26"/>
-        </w:rPr>
-      </w:pPr>
-    </w:p>
-    <w:p>
-      <w:pPr>
-        <w:jc w:val="both"/>
-        <w:rPr>
-          <w:rFonts w:ascii="Times New Roman" w:hAnsi="Times New Roman" w:cs="Times New Roman"/>
-          <w:sz w:val="26"/>
-          <w:szCs w:val="26"/>
-        </w:rPr>
-      </w:pPr>
+        <w:rPr>
+          <w:rFonts w:ascii="Times New Roman" w:hAnsi="Times New Roman" w:cs="Times New Roman"/>
+          <w:sz w:val="26"/>
+          <w:szCs w:val="26"/>
+        </w:rPr>
+      </w:pPr>
+      <w:r>
+        <w:rPr>
+          <w:rFonts w:ascii="Times New Roman" w:hAnsi="Times New Roman" w:cs="Times New Roman"/>
+          <w:sz w:val="26"/>
+          <w:szCs w:val="26"/>
+        </w:rPr>
+        <w:br w:type="page"/>
+      </w:r>
     </w:p>
     <w:p>
       <w:pPr>
@@ -10134,6 +10100,7 @@
           <w:sz w:val="32"/>
           <w:szCs w:val="32"/>
         </w:rPr>
+        <w:lastRenderedPageBreak/>
         <w:t>Chapitre IV : L'application et ses Composants</w:t>
       </w:r>
     </w:p>
@@ -10322,7 +10289,6 @@
           <w:rFonts w:eastAsia="Calibri"/>
           <w:color w:val="3366FF"/>
         </w:rPr>
-        <w:lastRenderedPageBreak/>
         <w:t>Structure de la base de données :</w:t>
       </w:r>
     </w:p>
@@ -10388,7 +10354,7 @@
                     </pic:cNvPicPr>
                   </pic:nvPicPr>
                   <pic:blipFill>
-                    <a:blip r:embed="rId36">
+                    <a:blip r:embed="rId27">
                       <a:extLst>
                         <a:ext uri="{28A0092B-C50C-407E-A947-70E740481C1C}">
                           <a14:useLocalDpi xmlns:a14="http://schemas.microsoft.com/office/drawing/2010/main" val="0"/>
@@ -10445,7 +10411,7 @@
                     </pic:cNvPicPr>
                   </pic:nvPicPr>
                   <pic:blipFill>
-                    <a:blip r:embed="rId37">
+                    <a:blip r:embed="rId28">
                       <a:extLst>
                         <a:ext uri="{28A0092B-C50C-407E-A947-70E740481C1C}">
                           <a14:useLocalDpi xmlns:a14="http://schemas.microsoft.com/office/drawing/2010/main" val="0"/>
@@ -10544,6 +10510,7 @@
           <w:rFonts w:eastAsia="Calibri"/>
           <w:color w:val="3366FF"/>
         </w:rPr>
+        <w:lastRenderedPageBreak/>
         <w:t xml:space="preserve">Interfaces </w:t>
       </w:r>
       <w:r>
@@ -10656,16 +10623,7 @@
           <w:sz w:val="26"/>
           <w:szCs w:val="26"/>
         </w:rPr>
-        <w:t xml:space="preserve">der à leur espace en utilisant un pseudo et un mot de passe choisit lors de la création du compte ces derniers vont être vérifiés en utilisant les informations résidentes dans la </w:t>
-      </w:r>
-      <w:r>
-        <w:rPr>
-          <w:rFonts w:ascii="Times New Roman" w:hAnsi="Times New Roman" w:cs="Times New Roman"/>
-          <w:sz w:val="26"/>
-          <w:szCs w:val="26"/>
-        </w:rPr>
-        <w:lastRenderedPageBreak/>
-        <w:t xml:space="preserve">base de données, </w:t>
+        <w:t xml:space="preserve">der à leur espace en utilisant un pseudo et un mot de passe choisit lors de la création du compte ces derniers vont être vérifiés en utilisant les informations résidentes dans la base de données, </w:t>
       </w:r>
       <w:r>
         <w:rPr>
@@ -11053,16 +11011,30 @@
       </w:pPr>
     </w:p>
     <w:p>
-      <w:r>
-        <w:br w:type="page"/>
-      </w:r>
-    </w:p>
-    <w:p>
-      <w:pPr>
-        <w:jc w:val="both"/>
-      </w:pPr>
-      <w:bookmarkStart w:id="6" w:name="_GoBack"/>
-      <w:bookmarkEnd w:id="6"/>
+      <w:pPr>
+        <w:pStyle w:val="Titre"/>
+        <w:ind w:left="708"/>
+        <w:jc w:val="both"/>
+        <w:outlineLvl w:val="0"/>
+        <w:rPr>
+          <w:color w:val="404040"/>
+          <w:sz w:val="36"/>
+          <w:szCs w:val="36"/>
+        </w:rPr>
+      </w:pPr>
+    </w:p>
+    <w:p>
+      <w:pPr>
+        <w:pStyle w:val="Titre"/>
+        <w:ind w:left="708"/>
+        <w:jc w:val="both"/>
+        <w:outlineLvl w:val="0"/>
+        <w:rPr>
+          <w:color w:val="404040"/>
+          <w:sz w:val="36"/>
+          <w:szCs w:val="36"/>
+        </w:rPr>
+      </w:pPr>
     </w:p>
     <w:p>
       <w:pPr>
@@ -11286,7 +11258,7 @@
         <v:path o:extrusionok="f" gradientshapeok="t" o:connecttype="rect"/>
         <o:lock v:ext="edit" aspectratio="t"/>
       </v:shapetype>
-      <v:shape id="_x0000_i1065" type="#_x0000_t75" style="width:11.25pt;height:11.25pt" o:bullet="t">
+      <v:shape id="_x0000_i1041" type="#_x0000_t75" style="width:11.25pt;height:11.25pt" o:bullet="t">
         <v:imagedata r:id="rId1" o:title="msoA495"/>
       </v:shape>
     </w:pict>
@@ -11405,6 +11377,155 @@
     </w:lvl>
   </w:abstractNum>
   <w:abstractNum w:abstractNumId="1">
+    <w:nsid w:val="071E40EA"/>
+    <w:multiLevelType w:val="multilevel"/>
+    <w:tmpl w:val="4A922A10"/>
+    <w:lvl w:ilvl="0">
+      <w:start w:val="1"/>
+      <w:numFmt w:val="bullet"/>
+      <w:lvlText w:val=""/>
+      <w:lvlJc w:val="left"/>
+      <w:pPr>
+        <w:tabs>
+          <w:tab w:val="num" w:pos="720"/>
+        </w:tabs>
+        <w:ind w:left="720" w:hanging="360"/>
+      </w:pPr>
+      <w:rPr>
+        <w:rFonts w:ascii="Symbol" w:hAnsi="Symbol" w:hint="default"/>
+        <w:sz w:val="20"/>
+      </w:rPr>
+    </w:lvl>
+    <w:lvl w:ilvl="1" w:tentative="1">
+      <w:start w:val="1"/>
+      <w:numFmt w:val="bullet"/>
+      <w:lvlText w:val="o"/>
+      <w:lvlJc w:val="left"/>
+      <w:pPr>
+        <w:tabs>
+          <w:tab w:val="num" w:pos="1440"/>
+        </w:tabs>
+        <w:ind w:left="1440" w:hanging="360"/>
+      </w:pPr>
+      <w:rPr>
+        <w:rFonts w:ascii="Courier New" w:hAnsi="Courier New" w:hint="default"/>
+        <w:sz w:val="20"/>
+      </w:rPr>
+    </w:lvl>
+    <w:lvl w:ilvl="2" w:tentative="1">
+      <w:start w:val="1"/>
+      <w:numFmt w:val="bullet"/>
+      <w:lvlText w:val=""/>
+      <w:lvlJc w:val="left"/>
+      <w:pPr>
+        <w:tabs>
+          <w:tab w:val="num" w:pos="2160"/>
+        </w:tabs>
+        <w:ind w:left="2160" w:hanging="360"/>
+      </w:pPr>
+      <w:rPr>
+        <w:rFonts w:ascii="Wingdings" w:hAnsi="Wingdings" w:hint="default"/>
+        <w:sz w:val="20"/>
+      </w:rPr>
+    </w:lvl>
+    <w:lvl w:ilvl="3" w:tentative="1">
+      <w:start w:val="1"/>
+      <w:numFmt w:val="bullet"/>
+      <w:lvlText w:val=""/>
+      <w:lvlJc w:val="left"/>
+      <w:pPr>
+        <w:tabs>
+          <w:tab w:val="num" w:pos="2880"/>
+        </w:tabs>
+        <w:ind w:left="2880" w:hanging="360"/>
+      </w:pPr>
+      <w:rPr>
+        <w:rFonts w:ascii="Wingdings" w:hAnsi="Wingdings" w:hint="default"/>
+        <w:sz w:val="20"/>
+      </w:rPr>
+    </w:lvl>
+    <w:lvl w:ilvl="4" w:tentative="1">
+      <w:start w:val="1"/>
+      <w:numFmt w:val="bullet"/>
+      <w:lvlText w:val=""/>
+      <w:lvlJc w:val="left"/>
+      <w:pPr>
+        <w:tabs>
+          <w:tab w:val="num" w:pos="3600"/>
+        </w:tabs>
+        <w:ind w:left="3600" w:hanging="360"/>
+      </w:pPr>
+      <w:rPr>
+        <w:rFonts w:ascii="Wingdings" w:hAnsi="Wingdings" w:hint="default"/>
+        <w:sz w:val="20"/>
+      </w:rPr>
+    </w:lvl>
+    <w:lvl w:ilvl="5" w:tentative="1">
+      <w:start w:val="1"/>
+      <w:numFmt w:val="bullet"/>
+      <w:lvlText w:val=""/>
+      <w:lvlJc w:val="left"/>
+      <w:pPr>
+        <w:tabs>
+          <w:tab w:val="num" w:pos="4320"/>
+        </w:tabs>
+        <w:ind w:left="4320" w:hanging="360"/>
+      </w:pPr>
+      <w:rPr>
+        <w:rFonts w:ascii="Wingdings" w:hAnsi="Wingdings" w:hint="default"/>
+        <w:sz w:val="20"/>
+      </w:rPr>
+    </w:lvl>
+    <w:lvl w:ilvl="6" w:tentative="1">
+      <w:start w:val="1"/>
+      <w:numFmt w:val="bullet"/>
+      <w:lvlText w:val=""/>
+      <w:lvlJc w:val="left"/>
+      <w:pPr>
+        <w:tabs>
+          <w:tab w:val="num" w:pos="5040"/>
+        </w:tabs>
+        <w:ind w:left="5040" w:hanging="360"/>
+      </w:pPr>
+      <w:rPr>
+        <w:rFonts w:ascii="Wingdings" w:hAnsi="Wingdings" w:hint="default"/>
+        <w:sz w:val="20"/>
+      </w:rPr>
+    </w:lvl>
+    <w:lvl w:ilvl="7" w:tentative="1">
+      <w:start w:val="1"/>
+      <w:numFmt w:val="bullet"/>
+      <w:lvlText w:val=""/>
+      <w:lvlJc w:val="left"/>
+      <w:pPr>
+        <w:tabs>
+          <w:tab w:val="num" w:pos="5760"/>
+        </w:tabs>
+        <w:ind w:left="5760" w:hanging="360"/>
+      </w:pPr>
+      <w:rPr>
+        <w:rFonts w:ascii="Wingdings" w:hAnsi="Wingdings" w:hint="default"/>
+        <w:sz w:val="20"/>
+      </w:rPr>
+    </w:lvl>
+    <w:lvl w:ilvl="8" w:tentative="1">
+      <w:start w:val="1"/>
+      <w:numFmt w:val="bullet"/>
+      <w:lvlText w:val=""/>
+      <w:lvlJc w:val="left"/>
+      <w:pPr>
+        <w:tabs>
+          <w:tab w:val="num" w:pos="6480"/>
+        </w:tabs>
+        <w:ind w:left="6480" w:hanging="360"/>
+      </w:pPr>
+      <w:rPr>
+        <w:rFonts w:ascii="Wingdings" w:hAnsi="Wingdings" w:hint="default"/>
+        <w:sz w:val="20"/>
+      </w:rPr>
+    </w:lvl>
+  </w:abstractNum>
+  <w:abstractNum w:abstractNumId="2">
     <w:nsid w:val="0921596A"/>
     <w:multiLevelType w:val="hybridMultilevel"/>
     <w:tmpl w:val="3EEAFCFA"/>
@@ -11520,7 +11641,7 @@
       </w:pPr>
     </w:lvl>
   </w:abstractNum>
-  <w:abstractNum w:abstractNumId="2">
+  <w:abstractNum w:abstractNumId="3">
     <w:nsid w:val="0A807ECE"/>
     <w:multiLevelType w:val="multilevel"/>
     <w:tmpl w:val="108ADE72"/>
@@ -11669,7 +11790,156 @@
       </w:rPr>
     </w:lvl>
   </w:abstractNum>
-  <w:abstractNum w:abstractNumId="3">
+  <w:abstractNum w:abstractNumId="4">
+    <w:nsid w:val="0FCE7AD3"/>
+    <w:multiLevelType w:val="multilevel"/>
+    <w:tmpl w:val="6F0A5888"/>
+    <w:lvl w:ilvl="0">
+      <w:start w:val="1"/>
+      <w:numFmt w:val="bullet"/>
+      <w:lvlText w:val=""/>
+      <w:lvlJc w:val="left"/>
+      <w:pPr>
+        <w:tabs>
+          <w:tab w:val="num" w:pos="720"/>
+        </w:tabs>
+        <w:ind w:left="720" w:hanging="360"/>
+      </w:pPr>
+      <w:rPr>
+        <w:rFonts w:ascii="Symbol" w:hAnsi="Symbol" w:hint="default"/>
+        <w:sz w:val="20"/>
+      </w:rPr>
+    </w:lvl>
+    <w:lvl w:ilvl="1" w:tentative="1">
+      <w:start w:val="1"/>
+      <w:numFmt w:val="bullet"/>
+      <w:lvlText w:val="o"/>
+      <w:lvlJc w:val="left"/>
+      <w:pPr>
+        <w:tabs>
+          <w:tab w:val="num" w:pos="1440"/>
+        </w:tabs>
+        <w:ind w:left="1440" w:hanging="360"/>
+      </w:pPr>
+      <w:rPr>
+        <w:rFonts w:ascii="Courier New" w:hAnsi="Courier New" w:hint="default"/>
+        <w:sz w:val="20"/>
+      </w:rPr>
+    </w:lvl>
+    <w:lvl w:ilvl="2" w:tentative="1">
+      <w:start w:val="1"/>
+      <w:numFmt w:val="bullet"/>
+      <w:lvlText w:val=""/>
+      <w:lvlJc w:val="left"/>
+      <w:pPr>
+        <w:tabs>
+          <w:tab w:val="num" w:pos="2160"/>
+        </w:tabs>
+        <w:ind w:left="2160" w:hanging="360"/>
+      </w:pPr>
+      <w:rPr>
+        <w:rFonts w:ascii="Wingdings" w:hAnsi="Wingdings" w:hint="default"/>
+        <w:sz w:val="20"/>
+      </w:rPr>
+    </w:lvl>
+    <w:lvl w:ilvl="3" w:tentative="1">
+      <w:start w:val="1"/>
+      <w:numFmt w:val="bullet"/>
+      <w:lvlText w:val=""/>
+      <w:lvlJc w:val="left"/>
+      <w:pPr>
+        <w:tabs>
+          <w:tab w:val="num" w:pos="2880"/>
+        </w:tabs>
+        <w:ind w:left="2880" w:hanging="360"/>
+      </w:pPr>
+      <w:rPr>
+        <w:rFonts w:ascii="Wingdings" w:hAnsi="Wingdings" w:hint="default"/>
+        <w:sz w:val="20"/>
+      </w:rPr>
+    </w:lvl>
+    <w:lvl w:ilvl="4" w:tentative="1">
+      <w:start w:val="1"/>
+      <w:numFmt w:val="bullet"/>
+      <w:lvlText w:val=""/>
+      <w:lvlJc w:val="left"/>
+      <w:pPr>
+        <w:tabs>
+          <w:tab w:val="num" w:pos="3600"/>
+        </w:tabs>
+        <w:ind w:left="3600" w:hanging="360"/>
+      </w:pPr>
+      <w:rPr>
+        <w:rFonts w:ascii="Wingdings" w:hAnsi="Wingdings" w:hint="default"/>
+        <w:sz w:val="20"/>
+      </w:rPr>
+    </w:lvl>
+    <w:lvl w:ilvl="5" w:tentative="1">
+      <w:start w:val="1"/>
+      <w:numFmt w:val="bullet"/>
+      <w:lvlText w:val=""/>
+      <w:lvlJc w:val="left"/>
+      <w:pPr>
+        <w:tabs>
+          <w:tab w:val="num" w:pos="4320"/>
+        </w:tabs>
+        <w:ind w:left="4320" w:hanging="360"/>
+      </w:pPr>
+      <w:rPr>
+        <w:rFonts w:ascii="Wingdings" w:hAnsi="Wingdings" w:hint="default"/>
+        <w:sz w:val="20"/>
+      </w:rPr>
+    </w:lvl>
+    <w:lvl w:ilvl="6" w:tentative="1">
+      <w:start w:val="1"/>
+      <w:numFmt w:val="bullet"/>
+      <w:lvlText w:val=""/>
+      <w:lvlJc w:val="left"/>
+      <w:pPr>
+        <w:tabs>
+          <w:tab w:val="num" w:pos="5040"/>
+        </w:tabs>
+        <w:ind w:left="5040" w:hanging="360"/>
+      </w:pPr>
+      <w:rPr>
+        <w:rFonts w:ascii="Wingdings" w:hAnsi="Wingdings" w:hint="default"/>
+        <w:sz w:val="20"/>
+      </w:rPr>
+    </w:lvl>
+    <w:lvl w:ilvl="7" w:tentative="1">
+      <w:start w:val="1"/>
+      <w:numFmt w:val="bullet"/>
+      <w:lvlText w:val=""/>
+      <w:lvlJc w:val="left"/>
+      <w:pPr>
+        <w:tabs>
+          <w:tab w:val="num" w:pos="5760"/>
+        </w:tabs>
+        <w:ind w:left="5760" w:hanging="360"/>
+      </w:pPr>
+      <w:rPr>
+        <w:rFonts w:ascii="Wingdings" w:hAnsi="Wingdings" w:hint="default"/>
+        <w:sz w:val="20"/>
+      </w:rPr>
+    </w:lvl>
+    <w:lvl w:ilvl="8" w:tentative="1">
+      <w:start w:val="1"/>
+      <w:numFmt w:val="bullet"/>
+      <w:lvlText w:val=""/>
+      <w:lvlJc w:val="left"/>
+      <w:pPr>
+        <w:tabs>
+          <w:tab w:val="num" w:pos="6480"/>
+        </w:tabs>
+        <w:ind w:left="6480" w:hanging="360"/>
+      </w:pPr>
+      <w:rPr>
+        <w:rFonts w:ascii="Wingdings" w:hAnsi="Wingdings" w:hint="default"/>
+        <w:sz w:val="20"/>
+      </w:rPr>
+    </w:lvl>
+  </w:abstractNum>
+  <w:abstractNum w:abstractNumId="5">
     <w:nsid w:val="102C1A74"/>
     <w:multiLevelType w:val="hybridMultilevel"/>
     <w:tmpl w:val="067AC7A2"/>
@@ -11767,7 +12037,96 @@
       </w:pPr>
     </w:lvl>
   </w:abstractNum>
-  <w:abstractNum w:abstractNumId="4">
+  <w:abstractNum w:abstractNumId="6">
+    <w:nsid w:val="12B2590F"/>
+    <w:multiLevelType w:val="hybridMultilevel"/>
+    <w:tmpl w:val="D5CA2E86"/>
+    <w:lvl w:ilvl="0" w:tplc="0FF6AB00">
+      <w:start w:val="1"/>
+      <w:numFmt w:val="decimal"/>
+      <w:lvlText w:val="%1."/>
+      <w:lvlJc w:val="left"/>
+      <w:pPr>
+        <w:ind w:left="2340" w:hanging="360"/>
+      </w:pPr>
+      <w:rPr>
+        <w:rFonts w:hint="default"/>
+      </w:rPr>
+    </w:lvl>
+    <w:lvl w:ilvl="1" w:tplc="040C0019" w:tentative="1">
+      <w:start w:val="1"/>
+      <w:numFmt w:val="lowerLetter"/>
+      <w:lvlText w:val="%2."/>
+      <w:lvlJc w:val="left"/>
+      <w:pPr>
+        <w:ind w:left="1440" w:hanging="360"/>
+      </w:pPr>
+    </w:lvl>
+    <w:lvl w:ilvl="2" w:tplc="040C001B" w:tentative="1">
+      <w:start w:val="1"/>
+      <w:numFmt w:val="lowerRoman"/>
+      <w:lvlText w:val="%3."/>
+      <w:lvlJc w:val="right"/>
+      <w:pPr>
+        <w:ind w:left="2160" w:hanging="180"/>
+      </w:pPr>
+    </w:lvl>
+    <w:lvl w:ilvl="3" w:tplc="040C000F" w:tentative="1">
+      <w:start w:val="1"/>
+      <w:numFmt w:val="decimal"/>
+      <w:lvlText w:val="%4."/>
+      <w:lvlJc w:val="left"/>
+      <w:pPr>
+        <w:ind w:left="2880" w:hanging="360"/>
+      </w:pPr>
+    </w:lvl>
+    <w:lvl w:ilvl="4" w:tplc="040C0019" w:tentative="1">
+      <w:start w:val="1"/>
+      <w:numFmt w:val="lowerLetter"/>
+      <w:lvlText w:val="%5."/>
+      <w:lvlJc w:val="left"/>
+      <w:pPr>
+        <w:ind w:left="3600" w:hanging="360"/>
+      </w:pPr>
+    </w:lvl>
+    <w:lvl w:ilvl="5" w:tplc="040C001B" w:tentative="1">
+      <w:start w:val="1"/>
+      <w:numFmt w:val="lowerRoman"/>
+      <w:lvlText w:val="%6."/>
+      <w:lvlJc w:val="right"/>
+      <w:pPr>
+        <w:ind w:left="4320" w:hanging="180"/>
+      </w:pPr>
+    </w:lvl>
+    <w:lvl w:ilvl="6" w:tplc="040C000F" w:tentative="1">
+      <w:start w:val="1"/>
+      <w:numFmt w:val="decimal"/>
+      <w:lvlText w:val="%7."/>
+      <w:lvlJc w:val="left"/>
+      <w:pPr>
+        <w:ind w:left="5040" w:hanging="360"/>
+      </w:pPr>
+    </w:lvl>
+    <w:lvl w:ilvl="7" w:tplc="040C0019" w:tentative="1">
+      <w:start w:val="1"/>
+      <w:numFmt w:val="lowerLetter"/>
+      <w:lvlText w:val="%8."/>
+      <w:lvlJc w:val="left"/>
+      <w:pPr>
+        <w:ind w:left="5760" w:hanging="360"/>
+      </w:pPr>
+    </w:lvl>
+    <w:lvl w:ilvl="8" w:tplc="040C001B" w:tentative="1">
+      <w:start w:val="1"/>
+      <w:numFmt w:val="lowerRoman"/>
+      <w:lvlText w:val="%9."/>
+      <w:lvlJc w:val="right"/>
+      <w:pPr>
+        <w:ind w:left="6480" w:hanging="180"/>
+      </w:pPr>
+    </w:lvl>
+  </w:abstractNum>
+  <w:abstractNum w:abstractNumId="7">
     <w:nsid w:val="16112E68"/>
     <w:multiLevelType w:val="multilevel"/>
     <w:tmpl w:val="F9024BDC"/>
@@ -11909,7 +12268,7 @@
       </w:rPr>
     </w:lvl>
   </w:abstractNum>
-  <w:abstractNum w:abstractNumId="5">
+  <w:abstractNum w:abstractNumId="8">
     <w:nsid w:val="16F86A99"/>
     <w:multiLevelType w:val="hybridMultilevel"/>
     <w:tmpl w:val="5920B680"/>
@@ -12023,7 +12382,7 @@
       </w:rPr>
     </w:lvl>
   </w:abstractNum>
-  <w:abstractNum w:abstractNumId="6">
+  <w:abstractNum w:abstractNumId="9">
     <w:nsid w:val="225A07E6"/>
     <w:multiLevelType w:val="multilevel"/>
     <w:tmpl w:val="858A743E"/>
@@ -12163,7 +12522,7 @@
       </w:rPr>
     </w:lvl>
   </w:abstractNum>
-  <w:abstractNum w:abstractNumId="7">
+  <w:abstractNum w:abstractNumId="10">
     <w:nsid w:val="29794ED1"/>
     <w:multiLevelType w:val="hybridMultilevel"/>
     <w:tmpl w:val="BB6A7276"/>
@@ -12276,7 +12635,7 @@
       </w:rPr>
     </w:lvl>
   </w:abstractNum>
-  <w:abstractNum w:abstractNumId="8">
+  <w:abstractNum w:abstractNumId="11">
     <w:nsid w:val="2BCC6F09"/>
     <w:multiLevelType w:val="multilevel"/>
     <w:tmpl w:val="F0E054D2"/>
@@ -12425,7 +12784,7 @@
       </w:rPr>
     </w:lvl>
   </w:abstractNum>
-  <w:abstractNum w:abstractNumId="9">
+  <w:abstractNum w:abstractNumId="12">
     <w:nsid w:val="2DD45A2C"/>
     <w:multiLevelType w:val="hybridMultilevel"/>
     <w:tmpl w:val="449684EC"/>
@@ -12538,7 +12897,7 @@
       </w:rPr>
     </w:lvl>
   </w:abstractNum>
-  <w:abstractNum w:abstractNumId="10">
+  <w:abstractNum w:abstractNumId="13">
     <w:nsid w:val="33784AE0"/>
     <w:multiLevelType w:val="hybridMultilevel"/>
     <w:tmpl w:val="751C1050"/>
@@ -12651,7 +13010,7 @@
       </w:rPr>
     </w:lvl>
   </w:abstractNum>
-  <w:abstractNum w:abstractNumId="11">
+  <w:abstractNum w:abstractNumId="14">
     <w:nsid w:val="36C732DD"/>
     <w:multiLevelType w:val="hybridMultilevel"/>
     <w:tmpl w:val="9E14EE00"/>
@@ -12740,7 +13099,7 @@
       </w:pPr>
     </w:lvl>
   </w:abstractNum>
-  <w:abstractNum w:abstractNumId="12">
+  <w:abstractNum w:abstractNumId="15">
     <w:nsid w:val="38B94FB0"/>
     <w:multiLevelType w:val="hybridMultilevel"/>
     <w:tmpl w:val="9FE46B78"/>
@@ -12853,7 +13212,7 @@
       </w:rPr>
     </w:lvl>
   </w:abstractNum>
-  <w:abstractNum w:abstractNumId="13">
+  <w:abstractNum w:abstractNumId="16">
     <w:nsid w:val="3AED5EDE"/>
     <w:multiLevelType w:val="multilevel"/>
     <w:tmpl w:val="5AE09838"/>
@@ -12993,7 +13352,7 @@
       </w:rPr>
     </w:lvl>
   </w:abstractNum>
-  <w:abstractNum w:abstractNumId="14">
+  <w:abstractNum w:abstractNumId="17">
     <w:nsid w:val="3B81100E"/>
     <w:multiLevelType w:val="hybridMultilevel"/>
     <w:tmpl w:val="27287480"/>
@@ -13106,7 +13465,7 @@
       </w:rPr>
     </w:lvl>
   </w:abstractNum>
-  <w:abstractNum w:abstractNumId="15">
+  <w:abstractNum w:abstractNumId="18">
     <w:nsid w:val="3CBF295B"/>
     <w:multiLevelType w:val="hybridMultilevel"/>
     <w:tmpl w:val="9BE8BD74"/>
@@ -13219,7 +13578,96 @@
       </w:rPr>
     </w:lvl>
   </w:abstractNum>
-  <w:abstractNum w:abstractNumId="16">
+  <w:abstractNum w:abstractNumId="19">
+    <w:nsid w:val="3EE21BD2"/>
+    <w:multiLevelType w:val="hybridMultilevel"/>
+    <w:tmpl w:val="187A71BC"/>
+    <w:lvl w:ilvl="0" w:tplc="0FF6AB00">
+      <w:start w:val="1"/>
+      <w:numFmt w:val="decimal"/>
+      <w:lvlText w:val="%1."/>
+      <w:lvlJc w:val="left"/>
+      <w:pPr>
+        <w:ind w:left="2340" w:hanging="360"/>
+      </w:pPr>
+      <w:rPr>
+        <w:rFonts w:hint="default"/>
+      </w:rPr>
+    </w:lvl>
+    <w:lvl w:ilvl="1" w:tplc="040C0019" w:tentative="1">
+      <w:start w:val="1"/>
+      <w:numFmt w:val="lowerLetter"/>
+      <w:lvlText w:val="%2."/>
+      <w:lvlJc w:val="left"/>
+      <w:pPr>
+        <w:ind w:left="1440" w:hanging="360"/>
+      </w:pPr>
+    </w:lvl>
+    <w:lvl w:ilvl="2" w:tplc="040C001B" w:tentative="1">
+      <w:start w:val="1"/>
+      <w:numFmt w:val="lowerRoman"/>
+      <w:lvlText w:val="%3."/>
+      <w:lvlJc w:val="right"/>
+      <w:pPr>
+        <w:ind w:left="2160" w:hanging="180"/>
+      </w:pPr>
+    </w:lvl>
+    <w:lvl w:ilvl="3" w:tplc="040C000F" w:tentative="1">
+      <w:start w:val="1"/>
+      <w:numFmt w:val="decimal"/>
+      <w:lvlText w:val="%4."/>
+      <w:lvlJc w:val="left"/>
+      <w:pPr>
+        <w:ind w:left="2880" w:hanging="360"/>
+      </w:pPr>
+    </w:lvl>
+    <w:lvl w:ilvl="4" w:tplc="040C0019" w:tentative="1">
+      <w:start w:val="1"/>
+      <w:numFmt w:val="lowerLetter"/>
+      <w:lvlText w:val="%5."/>
+      <w:lvlJc w:val="left"/>
+      <w:pPr>
+        <w:ind w:left="3600" w:hanging="360"/>
+      </w:pPr>
+    </w:lvl>
+    <w:lvl w:ilvl="5" w:tplc="040C001B" w:tentative="1">
+      <w:start w:val="1"/>
+      <w:numFmt w:val="lowerRoman"/>
+      <w:lvlText w:val="%6."/>
+      <w:lvlJc w:val="right"/>
+      <w:pPr>
+        <w:ind w:left="4320" w:hanging="180"/>
+      </w:pPr>
+    </w:lvl>
+    <w:lvl w:ilvl="6" w:tplc="040C000F" w:tentative="1">
+      <w:start w:val="1"/>
+      <w:numFmt w:val="decimal"/>
+      <w:lvlText w:val="%7."/>
+      <w:lvlJc w:val="left"/>
+      <w:pPr>
+        <w:ind w:left="5040" w:hanging="360"/>
+      </w:pPr>
+    </w:lvl>
+    <w:lvl w:ilvl="7" w:tplc="040C0019" w:tentative="1">
+      <w:start w:val="1"/>
+      <w:numFmt w:val="lowerLetter"/>
+      <w:lvlText w:val="%8."/>
+      <w:lvlJc w:val="left"/>
+      <w:pPr>
+        <w:ind w:left="5760" w:hanging="360"/>
+      </w:pPr>
+    </w:lvl>
+    <w:lvl w:ilvl="8" w:tplc="040C001B" w:tentative="1">
+      <w:start w:val="1"/>
+      <w:numFmt w:val="lowerRoman"/>
+      <w:lvlText w:val="%9."/>
+      <w:lvlJc w:val="right"/>
+      <w:pPr>
+        <w:ind w:left="6480" w:hanging="180"/>
+      </w:pPr>
+    </w:lvl>
+  </w:abstractNum>
+  <w:abstractNum w:abstractNumId="20">
     <w:nsid w:val="40D61317"/>
     <w:multiLevelType w:val="multilevel"/>
     <w:tmpl w:val="378A0A1A"/>
@@ -13332,11 +13780,11 @@
       </w:rPr>
     </w:lvl>
   </w:abstractNum>
-  <w:abstractNum w:abstractNumId="17">
+  <w:abstractNum w:abstractNumId="21">
     <w:nsid w:val="4A4D39D5"/>
-    <w:multiLevelType w:val="hybridMultilevel"/>
-    <w:tmpl w:val="DA9406E8"/>
-    <w:lvl w:ilvl="0" w:tplc="040C0013">
+    <w:multiLevelType w:val="multilevel"/>
+    <w:tmpl w:val="7F4E70F4"/>
+    <w:lvl w:ilvl="0">
       <w:start w:val="1"/>
       <w:numFmt w:val="upperRoman"/>
       <w:lvlText w:val="%1."/>
@@ -13345,80 +13793,120 @@
         <w:ind w:left="720" w:hanging="360"/>
       </w:pPr>
     </w:lvl>
-    <w:lvl w:ilvl="1" w:tplc="040C0019" w:tentative="1">
-      <w:start w:val="1"/>
-      <w:numFmt w:val="lowerLetter"/>
-      <w:lvlText w:val="%2."/>
-      <w:lvlJc w:val="left"/>
-      <w:pPr>
-        <w:ind w:left="1440" w:hanging="360"/>
-      </w:pPr>
-    </w:lvl>
-    <w:lvl w:ilvl="2" w:tplc="040C001B" w:tentative="1">
-      <w:start w:val="1"/>
-      <w:numFmt w:val="lowerRoman"/>
-      <w:lvlText w:val="%3."/>
-      <w:lvlJc w:val="right"/>
-      <w:pPr>
-        <w:ind w:left="2160" w:hanging="180"/>
-      </w:pPr>
-    </w:lvl>
-    <w:lvl w:ilvl="3" w:tplc="040C000F" w:tentative="1">
-      <w:start w:val="1"/>
+    <w:lvl w:ilvl="1">
+      <w:start w:val="2"/>
       <w:numFmt w:val="decimal"/>
-      <w:lvlText w:val="%4."/>
-      <w:lvlJc w:val="left"/>
-      <w:pPr>
-        <w:ind w:left="2880" w:hanging="360"/>
-      </w:pPr>
-    </w:lvl>
-    <w:lvl w:ilvl="4" w:tplc="040C0019" w:tentative="1">
-      <w:start w:val="1"/>
-      <w:numFmt w:val="lowerLetter"/>
-      <w:lvlText w:val="%5."/>
-      <w:lvlJc w:val="left"/>
-      <w:pPr>
-        <w:ind w:left="3600" w:hanging="360"/>
-      </w:pPr>
-    </w:lvl>
-    <w:lvl w:ilvl="5" w:tplc="040C001B" w:tentative="1">
-      <w:start w:val="1"/>
-      <w:numFmt w:val="lowerRoman"/>
-      <w:lvlText w:val="%6."/>
-      <w:lvlJc w:val="right"/>
-      <w:pPr>
-        <w:ind w:left="4320" w:hanging="180"/>
-      </w:pPr>
-    </w:lvl>
-    <w:lvl w:ilvl="6" w:tplc="040C000F" w:tentative="1">
+      <w:isLgl/>
+      <w:lvlText w:val="%1.%2"/>
+      <w:lvlJc w:val="left"/>
+      <w:pPr>
+        <w:ind w:left="1854" w:hanging="720"/>
+      </w:pPr>
+      <w:rPr>
+        <w:rFonts w:hint="default"/>
+        <w:b/>
+      </w:rPr>
+    </w:lvl>
+    <w:lvl w:ilvl="2">
       <w:start w:val="1"/>
       <w:numFmt w:val="decimal"/>
-      <w:lvlText w:val="%7."/>
-      <w:lvlJc w:val="left"/>
-      <w:pPr>
-        <w:ind w:left="5040" w:hanging="360"/>
-      </w:pPr>
-    </w:lvl>
-    <w:lvl w:ilvl="7" w:tplc="040C0019" w:tentative="1">
-      <w:start w:val="1"/>
-      <w:numFmt w:val="lowerLetter"/>
-      <w:lvlText w:val="%8."/>
-      <w:lvlJc w:val="left"/>
-      <w:pPr>
-        <w:ind w:left="5760" w:hanging="360"/>
-      </w:pPr>
-    </w:lvl>
-    <w:lvl w:ilvl="8" w:tplc="040C001B" w:tentative="1">
-      <w:start w:val="1"/>
-      <w:numFmt w:val="lowerRoman"/>
-      <w:lvlText w:val="%9."/>
-      <w:lvlJc w:val="right"/>
-      <w:pPr>
-        <w:ind w:left="6480" w:hanging="180"/>
-      </w:pPr>
+      <w:isLgl/>
+      <w:lvlText w:val="%1.%2.%3"/>
+      <w:lvlJc w:val="left"/>
+      <w:pPr>
+        <w:ind w:left="2628" w:hanging="720"/>
+      </w:pPr>
+      <w:rPr>
+        <w:rFonts w:hint="default"/>
+        <w:b/>
+      </w:rPr>
+    </w:lvl>
+    <w:lvl w:ilvl="3">
+      <w:start w:val="1"/>
+      <w:numFmt w:val="decimal"/>
+      <w:isLgl/>
+      <w:lvlText w:val="%1.%2.%3.%4"/>
+      <w:lvlJc w:val="left"/>
+      <w:pPr>
+        <w:ind w:left="3762" w:hanging="1080"/>
+      </w:pPr>
+      <w:rPr>
+        <w:rFonts w:hint="default"/>
+        <w:b/>
+      </w:rPr>
+    </w:lvl>
+    <w:lvl w:ilvl="4">
+      <w:start w:val="1"/>
+      <w:numFmt w:val="decimal"/>
+      <w:isLgl/>
+      <w:lvlText w:val="%1.%2.%3.%4.%5"/>
+      <w:lvlJc w:val="left"/>
+      <w:pPr>
+        <w:ind w:left="4896" w:hanging="1440"/>
+      </w:pPr>
+      <w:rPr>
+        <w:rFonts w:hint="default"/>
+        <w:b/>
+      </w:rPr>
+    </w:lvl>
+    <w:lvl w:ilvl="5">
+      <w:start w:val="1"/>
+      <w:numFmt w:val="decimal"/>
+      <w:isLgl/>
+      <w:lvlText w:val="%1.%2.%3.%4.%5.%6"/>
+      <w:lvlJc w:val="left"/>
+      <w:pPr>
+        <w:ind w:left="5670" w:hanging="1440"/>
+      </w:pPr>
+      <w:rPr>
+        <w:rFonts w:hint="default"/>
+        <w:b/>
+      </w:rPr>
+    </w:lvl>
+    <w:lvl w:ilvl="6">
+      <w:start w:val="1"/>
+      <w:numFmt w:val="decimal"/>
+      <w:isLgl/>
+      <w:lvlText w:val="%1.%2.%3.%4.%5.%6.%7"/>
+      <w:lvlJc w:val="left"/>
+      <w:pPr>
+        <w:ind w:left="6804" w:hanging="1800"/>
+      </w:pPr>
+      <w:rPr>
+        <w:rFonts w:hint="default"/>
+        <w:b/>
+      </w:rPr>
+    </w:lvl>
+    <w:lvl w:ilvl="7">
+      <w:start w:val="1"/>
+      <w:numFmt w:val="decimal"/>
+      <w:isLgl/>
+      <w:lvlText w:val="%1.%2.%3.%4.%5.%6.%7.%8"/>
+      <w:lvlJc w:val="left"/>
+      <w:pPr>
+        <w:ind w:left="7578" w:hanging="1800"/>
+      </w:pPr>
+      <w:rPr>
+        <w:rFonts w:hint="default"/>
+        <w:b/>
+      </w:rPr>
+    </w:lvl>
+    <w:lvl w:ilvl="8">
+      <w:start w:val="1"/>
+      <w:numFmt w:val="decimal"/>
+      <w:isLgl/>
+      <w:lvlText w:val="%1.%2.%3.%4.%5.%6.%7.%8.%9"/>
+      <w:lvlJc w:val="left"/>
+      <w:pPr>
+        <w:ind w:left="8712" w:hanging="2160"/>
+      </w:pPr>
+      <w:rPr>
+        <w:rFonts w:hint="default"/>
+        <w:b/>
+      </w:rPr>
     </w:lvl>
   </w:abstractNum>
-  <w:abstractNum w:abstractNumId="18">
+  <w:abstractNum w:abstractNumId="22">
     <w:nsid w:val="4B926B8C"/>
     <w:multiLevelType w:val="hybridMultilevel"/>
     <w:tmpl w:val="612093EE"/>
@@ -13507,7 +13995,7 @@
       </w:pPr>
     </w:lvl>
   </w:abstractNum>
-  <w:abstractNum w:abstractNumId="19">
+  <w:abstractNum w:abstractNumId="23">
     <w:nsid w:val="50D77C81"/>
     <w:multiLevelType w:val="hybridMultilevel"/>
     <w:tmpl w:val="7A4C2A90"/>
@@ -13620,7 +14108,7 @@
       </w:rPr>
     </w:lvl>
   </w:abstractNum>
-  <w:abstractNum w:abstractNumId="20">
+  <w:abstractNum w:abstractNumId="24">
     <w:nsid w:val="56D160BC"/>
     <w:multiLevelType w:val="hybridMultilevel"/>
     <w:tmpl w:val="9C10C2A4"/>
@@ -13734,7 +14222,7 @@
       </w:rPr>
     </w:lvl>
   </w:abstractNum>
-  <w:abstractNum w:abstractNumId="21">
+  <w:abstractNum w:abstractNumId="25">
     <w:nsid w:val="589F278D"/>
     <w:multiLevelType w:val="hybridMultilevel"/>
     <w:tmpl w:val="EA6E345E"/>
@@ -13847,7 +14335,7 @@
       </w:rPr>
     </w:lvl>
   </w:abstractNum>
-  <w:abstractNum w:abstractNumId="22">
+  <w:abstractNum w:abstractNumId="26">
     <w:nsid w:val="5B1E47F2"/>
     <w:multiLevelType w:val="hybridMultilevel"/>
     <w:tmpl w:val="FB9AF1F2"/>
@@ -13960,7 +14448,7 @@
       </w:rPr>
     </w:lvl>
   </w:abstractNum>
-  <w:abstractNum w:abstractNumId="23">
+  <w:abstractNum w:abstractNumId="27">
     <w:nsid w:val="5F6A3AC0"/>
     <w:multiLevelType w:val="hybridMultilevel"/>
     <w:tmpl w:val="5046F826"/>
@@ -14050,7 +14538,7 @@
       </w:pPr>
     </w:lvl>
   </w:abstractNum>
-  <w:abstractNum w:abstractNumId="24">
+  <w:abstractNum w:abstractNumId="28">
     <w:nsid w:val="62B17339"/>
     <w:multiLevelType w:val="hybridMultilevel"/>
     <w:tmpl w:val="434E6AAA"/>
@@ -14163,7 +14651,7 @@
       </w:rPr>
     </w:lvl>
   </w:abstractNum>
-  <w:abstractNum w:abstractNumId="25">
+  <w:abstractNum w:abstractNumId="29">
     <w:nsid w:val="65AD7227"/>
     <w:multiLevelType w:val="hybridMultilevel"/>
     <w:tmpl w:val="AF168F76"/>
@@ -14279,7 +14767,147 @@
       </w:rPr>
     </w:lvl>
   </w:abstractNum>
-  <w:abstractNum w:abstractNumId="26">
+  <w:abstractNum w:abstractNumId="30">
+    <w:nsid w:val="68636BE3"/>
+    <w:multiLevelType w:val="multilevel"/>
+    <w:tmpl w:val="858A743E"/>
+    <w:lvl w:ilvl="0">
+      <w:start w:val="1"/>
+      <w:numFmt w:val="decimal"/>
+      <w:lvlText w:val="%1"/>
+      <w:lvlJc w:val="left"/>
+      <w:pPr>
+        <w:tabs>
+          <w:tab w:val="num" w:pos="390"/>
+        </w:tabs>
+        <w:ind w:left="390" w:hanging="390"/>
+      </w:pPr>
+      <w:rPr>
+        <w:rFonts w:hint="default"/>
+      </w:rPr>
+    </w:lvl>
+    <w:lvl w:ilvl="1">
+      <w:start w:val="1"/>
+      <w:numFmt w:val="decimal"/>
+      <w:lvlText w:val="%1.%2"/>
+      <w:lvlJc w:val="left"/>
+      <w:pPr>
+        <w:tabs>
+          <w:tab w:val="num" w:pos="1854"/>
+        </w:tabs>
+        <w:ind w:left="1854" w:hanging="720"/>
+      </w:pPr>
+      <w:rPr>
+        <w:rFonts w:hint="default"/>
+      </w:rPr>
+    </w:lvl>
+    <w:lvl w:ilvl="2">
+      <w:start w:val="1"/>
+      <w:numFmt w:val="decimal"/>
+      <w:lvlText w:val="%1.%2.%3"/>
+      <w:lvlJc w:val="left"/>
+      <w:pPr>
+        <w:tabs>
+          <w:tab w:val="num" w:pos="2988"/>
+        </w:tabs>
+        <w:ind w:left="2988" w:hanging="720"/>
+      </w:pPr>
+      <w:rPr>
+        <w:rFonts w:hint="default"/>
+      </w:rPr>
+    </w:lvl>
+    <w:lvl w:ilvl="3">
+      <w:start w:val="1"/>
+      <w:numFmt w:val="decimal"/>
+      <w:lvlText w:val="%1.%2.%3.%4"/>
+      <w:lvlJc w:val="left"/>
+      <w:pPr>
+        <w:tabs>
+          <w:tab w:val="num" w:pos="4482"/>
+        </w:tabs>
+        <w:ind w:left="4482" w:hanging="1080"/>
+      </w:pPr>
+      <w:rPr>
+        <w:rFonts w:hint="default"/>
+      </w:rPr>
+    </w:lvl>
+    <w:lvl w:ilvl="4">
+      <w:start w:val="1"/>
+      <w:numFmt w:val="decimal"/>
+      <w:lvlText w:val="%1.%2.%3.%4.%5"/>
+      <w:lvlJc w:val="left"/>
+      <w:pPr>
+        <w:tabs>
+          <w:tab w:val="num" w:pos="5976"/>
+        </w:tabs>
+        <w:ind w:left="5976" w:hanging="1440"/>
+      </w:pPr>
+      <w:rPr>
+        <w:rFonts w:hint="default"/>
+      </w:rPr>
+    </w:lvl>
+    <w:lvl w:ilvl="5">
+      <w:start w:val="1"/>
+      <w:numFmt w:val="decimal"/>
+      <w:lvlText w:val="%1.%2.%3.%4.%5.%6"/>
+      <w:lvlJc w:val="left"/>
+      <w:pPr>
+        <w:tabs>
+          <w:tab w:val="num" w:pos="7110"/>
+        </w:tabs>
+        <w:ind w:left="7110" w:hanging="1440"/>
+      </w:pPr>
+      <w:rPr>
+        <w:rFonts w:hint="default"/>
+      </w:rPr>
+    </w:lvl>
+    <w:lvl w:ilvl="6">
+      <w:start w:val="1"/>
+      <w:numFmt w:val="decimal"/>
+      <w:lvlText w:val="%1.%2.%3.%4.%5.%6.%7"/>
+      <w:lvlJc w:val="left"/>
+      <w:pPr>
+        <w:tabs>
+          <w:tab w:val="num" w:pos="8604"/>
+        </w:tabs>
+        <w:ind w:left="8604" w:hanging="1800"/>
+      </w:pPr>
+      <w:rPr>
+        <w:rFonts w:hint="default"/>
+      </w:rPr>
+    </w:lvl>
+    <w:lvl w:ilvl="7">
+      <w:start w:val="1"/>
+      <w:numFmt w:val="decimal"/>
+      <w:lvlText w:val="%1.%2.%3.%4.%5.%6.%7.%8"/>
+      <w:lvlJc w:val="left"/>
+      <w:pPr>
+        <w:tabs>
+          <w:tab w:val="num" w:pos="9738"/>
+        </w:tabs>
+        <w:ind w:left="9738" w:hanging="1800"/>
+      </w:pPr>
+      <w:rPr>
+        <w:rFonts w:hint="default"/>
+      </w:rPr>
+    </w:lvl>
+    <w:lvl w:ilvl="8">
+      <w:start w:val="1"/>
+      <w:numFmt w:val="decimal"/>
+      <w:lvlText w:val="%1.%2.%3.%4.%5.%6.%7.%8.%9"/>
+      <w:lvlJc w:val="left"/>
+      <w:pPr>
+        <w:tabs>
+          <w:tab w:val="num" w:pos="11232"/>
+        </w:tabs>
+        <w:ind w:left="11232" w:hanging="2160"/>
+      </w:pPr>
+      <w:rPr>
+        <w:rFonts w:hint="default"/>
+      </w:rPr>
+    </w:lvl>
+  </w:abstractNum>
+  <w:abstractNum w:abstractNumId="31">
     <w:nsid w:val="69E4114B"/>
     <w:multiLevelType w:val="multilevel"/>
     <w:tmpl w:val="5CCC86BA"/>
@@ -14419,7 +15047,7 @@
       </w:rPr>
     </w:lvl>
   </w:abstractNum>
-  <w:abstractNum w:abstractNumId="27">
+  <w:abstractNum w:abstractNumId="32">
     <w:nsid w:val="6DBF0F79"/>
     <w:multiLevelType w:val="hybridMultilevel"/>
     <w:tmpl w:val="A3F0BB94"/>
@@ -14532,7 +15160,7 @@
       </w:rPr>
     </w:lvl>
   </w:abstractNum>
-  <w:abstractNum w:abstractNumId="28">
+  <w:abstractNum w:abstractNumId="33">
     <w:nsid w:val="71F80EF1"/>
     <w:multiLevelType w:val="hybridMultilevel"/>
     <w:tmpl w:val="EE885B96"/>
@@ -14672,7 +15300,7 @@
       </w:rPr>
     </w:lvl>
   </w:abstractNum>
-  <w:abstractNum w:abstractNumId="29">
+  <w:abstractNum w:abstractNumId="34">
     <w:nsid w:val="73A95A49"/>
     <w:multiLevelType w:val="hybridMultilevel"/>
     <w:tmpl w:val="B6E87AB2"/>
@@ -14812,7 +15440,7 @@
       </w:rPr>
     </w:lvl>
   </w:abstractNum>
-  <w:abstractNum w:abstractNumId="30">
+  <w:abstractNum w:abstractNumId="35">
     <w:nsid w:val="74AE0BB2"/>
     <w:multiLevelType w:val="hybridMultilevel"/>
     <w:tmpl w:val="7AC66370"/>
@@ -14901,7 +15529,120 @@
       </w:pPr>
     </w:lvl>
   </w:abstractNum>
-  <w:abstractNum w:abstractNumId="31">
+  <w:abstractNum w:abstractNumId="36">
+    <w:nsid w:val="7A420823"/>
+    <w:multiLevelType w:val="hybridMultilevel"/>
+    <w:tmpl w:val="328C7076"/>
+    <w:lvl w:ilvl="0" w:tplc="1C9E642A">
+      <w:start w:val="3"/>
+      <w:numFmt w:val="bullet"/>
+      <w:lvlText w:val="-"/>
+      <w:lvlJc w:val="left"/>
+      <w:pPr>
+        <w:ind w:left="2430" w:hanging="360"/>
+      </w:pPr>
+      <w:rPr>
+        <w:rFonts w:ascii="Cambria" w:eastAsia="Calibri" w:hAnsi="Cambria" w:cs="Cambria" w:hint="default"/>
+      </w:rPr>
+    </w:lvl>
+    <w:lvl w:ilvl="1" w:tplc="040C0003" w:tentative="1">
+      <w:start w:val="1"/>
+      <w:numFmt w:val="bullet"/>
+      <w:lvlText w:val="o"/>
+      <w:lvlJc w:val="left"/>
+      <w:pPr>
+        <w:ind w:left="3150" w:hanging="360"/>
+      </w:pPr>
+      <w:rPr>
+        <w:rFonts w:ascii="Courier New" w:hAnsi="Courier New" w:cs="Courier New" w:hint="default"/>
+      </w:rPr>
+    </w:lvl>
+    <w:lvl w:ilvl="2" w:tplc="040C0005" w:tentative="1">
+      <w:start w:val="1"/>
+      <w:numFmt w:val="bullet"/>
+      <w:lvlText w:val=""/>
+      <w:lvlJc w:val="left"/>
+      <w:pPr>
+        <w:ind w:left="3870" w:hanging="360"/>
+      </w:pPr>
+      <w:rPr>
+        <w:rFonts w:ascii="Wingdings" w:hAnsi="Wingdings" w:hint="default"/>
+      </w:rPr>
+    </w:lvl>
+    <w:lvl w:ilvl="3" w:tplc="040C0001" w:tentative="1">
+      <w:start w:val="1"/>
+      <w:numFmt w:val="bullet"/>
+      <w:lvlText w:val=""/>
+      <w:lvlJc w:val="left"/>
+      <w:pPr>
+        <w:ind w:left="4590" w:hanging="360"/>
+      </w:pPr>
+      <w:rPr>
+        <w:rFonts w:ascii="Symbol" w:hAnsi="Symbol" w:hint="default"/>
+      </w:rPr>
+    </w:lvl>
+    <w:lvl w:ilvl="4" w:tplc="040C0003" w:tentative="1">
+      <w:start w:val="1"/>
+      <w:numFmt w:val="bullet"/>
+      <w:lvlText w:val="o"/>
+      <w:lvlJc w:val="left"/>
+      <w:pPr>
+        <w:ind w:left="5310" w:hanging="360"/>
+      </w:pPr>
+      <w:rPr>
+        <w:rFonts w:ascii="Courier New" w:hAnsi="Courier New" w:cs="Courier New" w:hint="default"/>
+      </w:rPr>
+    </w:lvl>
+    <w:lvl w:ilvl="5" w:tplc="040C0005" w:tentative="1">
+      <w:start w:val="1"/>
+      <w:numFmt w:val="bullet"/>
+      <w:lvlText w:val=""/>
+      <w:lvlJc w:val="left"/>
+      <w:pPr>
+        <w:ind w:left="6030" w:hanging="360"/>
+      </w:pPr>
+      <w:rPr>
+        <w:rFonts w:ascii="Wingdings" w:hAnsi="Wingdings" w:hint="default"/>
+      </w:rPr>
+    </w:lvl>
+    <w:lvl w:ilvl="6" w:tplc="040C0001" w:tentative="1">
+      <w:start w:val="1"/>
+      <w:numFmt w:val="bullet"/>
+      <w:lvlText w:val=""/>
+      <w:lvlJc w:val="left"/>
+      <w:pPr>
+        <w:ind w:left="6750" w:hanging="360"/>
+      </w:pPr>
+      <w:rPr>
+        <w:rFonts w:ascii="Symbol" w:hAnsi="Symbol" w:hint="default"/>
+      </w:rPr>
+    </w:lvl>
+    <w:lvl w:ilvl="7" w:tplc="040C0003" w:tentative="1">
+      <w:start w:val="1"/>
+      <w:numFmt w:val="bullet"/>
+      <w:lvlText w:val="o"/>
+      <w:lvlJc w:val="left"/>
+      <w:pPr>
+        <w:ind w:left="7470" w:hanging="360"/>
+      </w:pPr>
+      <w:rPr>
+        <w:rFonts w:ascii="Courier New" w:hAnsi="Courier New" w:cs="Courier New" w:hint="default"/>
+      </w:rPr>
+    </w:lvl>
+    <w:lvl w:ilvl="8" w:tplc="040C0005" w:tentative="1">
+      <w:start w:val="1"/>
+      <w:numFmt w:val="bullet"/>
+      <w:lvlText w:val=""/>
+      <w:lvlJc w:val="left"/>
+      <w:pPr>
+        <w:ind w:left="8190" w:hanging="360"/>
+      </w:pPr>
+      <w:rPr>
+        <w:rFonts w:ascii="Wingdings" w:hAnsi="Wingdings" w:hint="default"/>
+      </w:rPr>
+    </w:lvl>
+  </w:abstractNum>
+  <w:abstractNum w:abstractNumId="37">
     <w:nsid w:val="7C0B0114"/>
     <w:multiLevelType w:val="hybridMultilevel"/>
     <w:tmpl w:val="5B809AA2"/>
@@ -15017,7 +15758,7 @@
       </w:pPr>
     </w:lvl>
   </w:abstractNum>
-  <w:abstractNum w:abstractNumId="32">
+  <w:abstractNum w:abstractNumId="38">
     <w:nsid w:val="7F9714FA"/>
     <w:multiLevelType w:val="multilevel"/>
     <w:tmpl w:val="858A743E"/>
@@ -15157,7 +15898,7 @@
       </w:rPr>
     </w:lvl>
   </w:abstractNum>
-  <w:abstractNum w:abstractNumId="33">
+  <w:abstractNum w:abstractNumId="39">
     <w:nsid w:val="7FD73C90"/>
     <w:multiLevelType w:val="multilevel"/>
     <w:tmpl w:val="1C5C5F74"/>
@@ -15298,106 +16039,124 @@
     </w:lvl>
   </w:abstractNum>
   <w:num w:numId="1">
-    <w:abstractNumId w:val="24"/>
+    <w:abstractNumId w:val="28"/>
   </w:num>
   <w:num w:numId="2">
-    <w:abstractNumId w:val="30"/>
+    <w:abstractNumId w:val="35"/>
   </w:num>
   <w:num w:numId="3">
+    <w:abstractNumId w:val="5"/>
+  </w:num>
+  <w:num w:numId="4">
+    <w:abstractNumId w:val="37"/>
+  </w:num>
+  <w:num w:numId="5">
+    <w:abstractNumId w:val="20"/>
+  </w:num>
+  <w:num w:numId="6">
+    <w:abstractNumId w:val="17"/>
+  </w:num>
+  <w:num w:numId="7">
+    <w:abstractNumId w:val="32"/>
+  </w:num>
+  <w:num w:numId="8">
+    <w:abstractNumId w:val="29"/>
+  </w:num>
+  <w:num w:numId="9">
+    <w:abstractNumId w:val="33"/>
+  </w:num>
+  <w:num w:numId="10">
+    <w:abstractNumId w:val="11"/>
+  </w:num>
+  <w:num w:numId="11">
+    <w:abstractNumId w:val="9"/>
+  </w:num>
+  <w:num w:numId="12">
+    <w:abstractNumId w:val="16"/>
+  </w:num>
+  <w:num w:numId="13">
+    <w:abstractNumId w:val="31"/>
+  </w:num>
+  <w:num w:numId="14">
+    <w:abstractNumId w:val="39"/>
+  </w:num>
+  <w:num w:numId="15">
+    <w:abstractNumId w:val="34"/>
+  </w:num>
+  <w:num w:numId="16">
+    <w:abstractNumId w:val="7"/>
+  </w:num>
+  <w:num w:numId="17">
+    <w:abstractNumId w:val="2"/>
+  </w:num>
+  <w:num w:numId="18">
     <w:abstractNumId w:val="3"/>
   </w:num>
-  <w:num w:numId="4">
-    <w:abstractNumId w:val="31"/>
-  </w:num>
-  <w:num w:numId="5">
-    <w:abstractNumId w:val="16"/>
-  </w:num>
-  <w:num w:numId="6">
-    <w:abstractNumId w:val="14"/>
-  </w:num>
-  <w:num w:numId="7">
-    <w:abstractNumId w:val="27"/>
-  </w:num>
-  <w:num w:numId="8">
-    <w:abstractNumId w:val="25"/>
-  </w:num>
-  <w:num w:numId="9">
-    <w:abstractNumId w:val="28"/>
-  </w:num>
-  <w:num w:numId="10">
-    <w:abstractNumId w:val="8"/>
-  </w:num>
-  <w:num w:numId="11">
-    <w:abstractNumId w:val="6"/>
-  </w:num>
-  <w:num w:numId="12">
-    <w:abstractNumId w:val="13"/>
-  </w:num>
-  <w:num w:numId="13">
-    <w:abstractNumId w:val="26"/>
-  </w:num>
-  <w:num w:numId="14">
-    <w:abstractNumId w:val="33"/>
-  </w:num>
-  <w:num w:numId="15">
-    <w:abstractNumId w:val="29"/>
-  </w:num>
-  <w:num w:numId="16">
-    <w:abstractNumId w:val="4"/>
-  </w:num>
-  <w:num w:numId="17">
-    <w:abstractNumId w:val="1"/>
-  </w:num>
-  <w:num w:numId="18">
-    <w:abstractNumId w:val="2"/>
-  </w:num>
   <w:num w:numId="19">
-    <w:abstractNumId w:val="15"/>
+    <w:abstractNumId w:val="18"/>
   </w:num>
   <w:num w:numId="20">
     <w:abstractNumId w:val="0"/>
   </w:num>
   <w:num w:numId="21">
+    <w:abstractNumId w:val="23"/>
+  </w:num>
+  <w:num w:numId="22">
+    <w:abstractNumId w:val="12"/>
+  </w:num>
+  <w:num w:numId="23">
+    <w:abstractNumId w:val="10"/>
+  </w:num>
+  <w:num w:numId="24">
+    <w:abstractNumId w:val="22"/>
+  </w:num>
+  <w:num w:numId="25">
+    <w:abstractNumId w:val="26"/>
+  </w:num>
+  <w:num w:numId="26">
+    <w:abstractNumId w:val="21"/>
+  </w:num>
+  <w:num w:numId="27">
+    <w:abstractNumId w:val="27"/>
+  </w:num>
+  <w:num w:numId="28">
+    <w:abstractNumId w:val="25"/>
+  </w:num>
+  <w:num w:numId="29">
+    <w:abstractNumId w:val="15"/>
+  </w:num>
+  <w:num w:numId="30">
+    <w:abstractNumId w:val="24"/>
+  </w:num>
+  <w:num w:numId="31">
+    <w:abstractNumId w:val="13"/>
+  </w:num>
+  <w:num w:numId="32">
+    <w:abstractNumId w:val="8"/>
+  </w:num>
+  <w:num w:numId="33">
+    <w:abstractNumId w:val="14"/>
+  </w:num>
+  <w:num w:numId="34">
+    <w:abstractNumId w:val="38"/>
+  </w:num>
+  <w:num w:numId="35">
+    <w:abstractNumId w:val="30"/>
+  </w:num>
+  <w:num w:numId="36">
+    <w:abstractNumId w:val="1"/>
+  </w:num>
+  <w:num w:numId="37">
+    <w:abstractNumId w:val="4"/>
+  </w:num>
+  <w:num w:numId="38">
     <w:abstractNumId w:val="19"/>
   </w:num>
-  <w:num w:numId="22">
-    <w:abstractNumId w:val="9"/>
+  <w:num w:numId="39">
+    <w:abstractNumId w:val="6"/>
   </w:num>
-  <w:num w:numId="23">
-    <w:abstractNumId w:val="7"/>
-  </w:num>
-  <w:num w:numId="24">
-    <w:abstractNumId w:val="18"/>
-  </w:num>
-  <w:num w:numId="25">
-    <w:abstractNumId w:val="22"/>
-  </w:num>
-  <w:num w:numId="26">
-    <w:abstractNumId w:val="17"/>
-  </w:num>
-  <w:num w:numId="27">
-    <w:abstractNumId w:val="23"/>
-  </w:num>
-  <w:num w:numId="28">
-    <w:abstractNumId w:val="21"/>
-  </w:num>
-  <w:num w:numId="29">
-    <w:abstractNumId w:val="12"/>
-  </w:num>
-  <w:num w:numId="30">
-    <w:abstractNumId w:val="20"/>
-  </w:num>
-  <w:num w:numId="31">
-    <w:abstractNumId w:val="10"/>
-  </w:num>
-  <w:num w:numId="32">
-    <w:abstractNumId w:val="5"/>
-  </w:num>
-  <w:num w:numId="33">
-    <w:abstractNumId w:val="11"/>
-  </w:num>
-  <w:num w:numId="34">
-    <w:abstractNumId w:val="32"/>
+  <w:num w:numId="40">
+    <w:abstractNumId w:val="36"/>
   </w:num>
 </w:numbering>
 </file>

</xml_diff>